<commit_message>
Implemented Parallel Processing in ConstraintApproximateStringMatching.py
Co-Authored-By: nbegin <nbegin@users.noreply.github.com>
</commit_message>
<xml_diff>
--- a/CodeFiles_Documentation.docx
+++ b/CodeFiles_Documentation.docx
@@ -1195,8 +1195,6 @@
         </w:rPr>
         <w:t xml:space="preserve">File number 1 and 2 should be executed in order to obtain results as output of file 1 is used as input by file 2. </w:t>
       </w:r>
-      <w:bookmarkStart w:id="0" w:name="_GoBack"/>
-      <w:bookmarkEnd w:id="0"/>
     </w:p>
     <w:p>
       <w:pPr>
@@ -4441,8 +4439,62 @@
           <w:sz w:val="24"/>
           <w:szCs w:val="24"/>
         </w:rPr>
-        <w:t xml:space="preserve"> where sheet1 consists of duplicate transmission outages and sheet2 consist of unique transmission outages. </w:t>
-      </w:r>
+        <w:t xml:space="preserve"> where sheet1 consists of duplicate transmission outages </w:t>
+      </w:r>
+      <w:r>
+        <w:rPr>
+          <w:rFonts w:ascii="Times New Roman" w:hAnsi="Times New Roman" w:cs="Times New Roman"/>
+          <w:sz w:val="24"/>
+          <w:szCs w:val="24"/>
+        </w:rPr>
+        <w:t xml:space="preserve">which is renamed as ‘duplicate’ </w:t>
+      </w:r>
+      <w:r>
+        <w:rPr>
+          <w:rFonts w:ascii="Times New Roman" w:hAnsi="Times New Roman" w:cs="Times New Roman"/>
+          <w:sz w:val="24"/>
+          <w:szCs w:val="24"/>
+        </w:rPr>
+        <w:t>and sheet2 consist of unique transmission outages</w:t>
+      </w:r>
+      <w:r>
+        <w:rPr>
+          <w:rFonts w:ascii="Times New Roman" w:hAnsi="Times New Roman" w:cs="Times New Roman"/>
+          <w:sz w:val="24"/>
+          <w:szCs w:val="24"/>
+        </w:rPr>
+        <w:t xml:space="preserve"> which is renamed as ‘unique’. </w:t>
+      </w:r>
+    </w:p>
+    <w:p>
+      <w:pPr>
+        <w:spacing w:after="0" w:line="276" w:lineRule="auto"/>
+        <w:rPr>
+          <w:rFonts w:ascii="Times New Roman" w:hAnsi="Times New Roman" w:cs="Times New Roman"/>
+          <w:sz w:val="24"/>
+          <w:szCs w:val="24"/>
+        </w:rPr>
+      </w:pPr>
+    </w:p>
+    <w:p>
+      <w:pPr>
+        <w:spacing w:after="0" w:line="276" w:lineRule="auto"/>
+        <w:rPr>
+          <w:rFonts w:ascii="Times New Roman" w:hAnsi="Times New Roman" w:cs="Times New Roman"/>
+          <w:sz w:val="24"/>
+          <w:szCs w:val="24"/>
+        </w:rPr>
+      </w:pPr>
+      <w:r>
+        <w:rPr>
+          <w:rFonts w:ascii="Times New Roman" w:hAnsi="Times New Roman" w:cs="Times New Roman"/>
+          <w:sz w:val="24"/>
+          <w:szCs w:val="24"/>
+        </w:rPr>
+        <w:t xml:space="preserve">Approximate String Matching Code Files Documentation Remaining </w:t>
+      </w:r>
+      <w:bookmarkStart w:id="0" w:name="_GoBack"/>
+      <w:bookmarkEnd w:id="0"/>
     </w:p>
     <w:p>
       <w:pPr>

</xml_diff>

<commit_message>
Parallel Processing and Documentation
</commit_message>
<xml_diff>
--- a/CodeFiles_Documentation.docx
+++ b/CodeFiles_Documentation.docx
@@ -8637,870 +8637,1067 @@
           <w:sz w:val="24"/>
           <w:szCs w:val="24"/>
         </w:rPr>
-        <w:t>f all the years in</w:t>
-      </w:r>
+        <w:t xml:space="preserve">f all the years in one file which are mapped. </w:t>
+      </w:r>
+    </w:p>
+    <w:p>
+      <w:pPr>
+        <w:pStyle w:val="ListParagraph"/>
+        <w:spacing w:after="0" w:line="276" w:lineRule="auto"/>
+        <w:jc w:val="both"/>
+        <w:rPr>
+          <w:rFonts w:ascii="Times New Roman" w:hAnsi="Times New Roman" w:cs="Times New Roman"/>
+          <w:sz w:val="24"/>
+          <w:szCs w:val="24"/>
+        </w:rPr>
+      </w:pPr>
+    </w:p>
+    <w:p>
+      <w:pPr>
+        <w:pStyle w:val="ListParagraph"/>
+        <w:spacing w:after="0" w:line="276" w:lineRule="auto"/>
+        <w:jc w:val="both"/>
+        <w:rPr>
+          <w:rFonts w:ascii="Times New Roman" w:hAnsi="Times New Roman" w:cs="Times New Roman"/>
+          <w:sz w:val="24"/>
+          <w:szCs w:val="24"/>
+        </w:rPr>
+      </w:pPr>
+    </w:p>
+    <w:p>
+      <w:pPr>
+        <w:pStyle w:val="ListParagraph"/>
+        <w:spacing w:after="0" w:line="276" w:lineRule="auto"/>
+        <w:jc w:val="both"/>
+        <w:rPr>
+          <w:rFonts w:ascii="Times New Roman" w:hAnsi="Times New Roman" w:cs="Times New Roman"/>
+          <w:b/>
+          <w:sz w:val="24"/>
+          <w:szCs w:val="24"/>
+        </w:rPr>
+      </w:pPr>
+      <w:r>
+        <w:rPr>
+          <w:rFonts w:ascii="Times New Roman" w:hAnsi="Times New Roman" w:cs="Times New Roman"/>
+          <w:sz w:val="24"/>
+          <w:szCs w:val="24"/>
+        </w:rPr>
+        <w:t xml:space="preserve"> </w:t>
+      </w:r>
+    </w:p>
+    <w:p>
+      <w:pPr>
+        <w:pStyle w:val="ListParagraph"/>
+        <w:numPr>
+          <w:ilvl w:val="0"/>
+          <w:numId w:val="5"/>
+        </w:numPr>
+        <w:spacing w:after="0" w:line="276" w:lineRule="auto"/>
+        <w:jc w:val="both"/>
+        <w:rPr>
+          <w:rFonts w:ascii="Times New Roman" w:hAnsi="Times New Roman" w:cs="Times New Roman"/>
+          <w:sz w:val="24"/>
+          <w:szCs w:val="24"/>
+        </w:rPr>
+      </w:pPr>
+      <w:r>
+        <w:rPr>
+          <w:rFonts w:ascii="Times New Roman" w:hAnsi="Times New Roman" w:cs="Times New Roman"/>
+          <w:sz w:val="24"/>
+          <w:szCs w:val="24"/>
+        </w:rPr>
+        <w:lastRenderedPageBreak/>
+        <w:t xml:space="preserve">Input Files – </w:t>
+      </w:r>
+    </w:p>
+    <w:p>
+      <w:pPr>
+        <w:pStyle w:val="ListParagraph"/>
+        <w:numPr>
+          <w:ilvl w:val="0"/>
+          <w:numId w:val="40"/>
+        </w:numPr>
+        <w:spacing w:after="0" w:line="276" w:lineRule="auto"/>
+        <w:jc w:val="both"/>
+        <w:rPr>
+          <w:rFonts w:ascii="Times New Roman" w:hAnsi="Times New Roman" w:cs="Times New Roman"/>
+          <w:sz w:val="24"/>
+          <w:szCs w:val="24"/>
+        </w:rPr>
+      </w:pPr>
+      <w:r>
+        <w:rPr>
+          <w:rFonts w:ascii="Times New Roman" w:hAnsi="Times New Roman" w:cs="Times New Roman"/>
+          <w:sz w:val="24"/>
+          <w:szCs w:val="24"/>
+        </w:rPr>
+        <w:t>S:\asset ops\GO_Group\Interns\2019\Anubha\Constraint Project\Constraint-Project\Data\TransmissionOutagesFinal.xlsx</w:t>
+      </w:r>
+      <w:r>
+        <w:rPr>
+          <w:rFonts w:ascii="Times New Roman" w:hAnsi="Times New Roman" w:cs="Times New Roman"/>
+          <w:sz w:val="24"/>
+          <w:szCs w:val="24"/>
+        </w:rPr>
+        <w:t>, sheet_name=</w:t>
+      </w:r>
+      <w:r>
+        <w:rPr>
+          <w:rFonts w:ascii="Times New Roman" w:hAnsi="Times New Roman" w:cs="Times New Roman"/>
+          <w:sz w:val="24"/>
+          <w:szCs w:val="24"/>
+        </w:rPr>
+        <w:t>’2014</w:t>
+      </w:r>
+      <w:r>
+        <w:rPr>
+          <w:rFonts w:ascii="Times New Roman" w:hAnsi="Times New Roman" w:cs="Times New Roman"/>
+          <w:sz w:val="24"/>
+          <w:szCs w:val="24"/>
+        </w:rPr>
+        <w:t xml:space="preserve">’ </w:t>
+      </w:r>
+    </w:p>
+    <w:p>
+      <w:pPr>
+        <w:pStyle w:val="ListParagraph"/>
+        <w:numPr>
+          <w:ilvl w:val="0"/>
+          <w:numId w:val="40"/>
+        </w:numPr>
+        <w:spacing w:after="0" w:line="276" w:lineRule="auto"/>
+        <w:jc w:val="both"/>
+        <w:rPr>
+          <w:rFonts w:ascii="Times New Roman" w:hAnsi="Times New Roman" w:cs="Times New Roman"/>
+          <w:sz w:val="24"/>
+          <w:szCs w:val="24"/>
+        </w:rPr>
+      </w:pPr>
+      <w:r>
+        <w:rPr>
+          <w:rFonts w:ascii="Times New Roman" w:hAnsi="Times New Roman" w:cs="Times New Roman"/>
+          <w:sz w:val="24"/>
+          <w:szCs w:val="24"/>
+        </w:rPr>
+        <w:t>S:\asset ops\GO_Group\Interns\2019\Anubha\Constraint Project\Constraint-Project\Data\TransmissionOutagesFinal.xlsx, sheet_name=’2015’</w:t>
+      </w:r>
+    </w:p>
+    <w:p>
+      <w:pPr>
+        <w:pStyle w:val="ListParagraph"/>
+        <w:numPr>
+          <w:ilvl w:val="0"/>
+          <w:numId w:val="40"/>
+        </w:numPr>
+        <w:spacing w:after="0" w:line="276" w:lineRule="auto"/>
+        <w:jc w:val="both"/>
+        <w:rPr>
+          <w:rFonts w:ascii="Times New Roman" w:hAnsi="Times New Roman" w:cs="Times New Roman"/>
+          <w:sz w:val="24"/>
+          <w:szCs w:val="24"/>
+        </w:rPr>
+      </w:pPr>
+      <w:r>
+        <w:rPr>
+          <w:rFonts w:ascii="Times New Roman" w:hAnsi="Times New Roman" w:cs="Times New Roman"/>
+          <w:sz w:val="24"/>
+          <w:szCs w:val="24"/>
+        </w:rPr>
+        <w:t>S:\asset ops\GO_Group\Interns\2019\Anubha\Constraint Project\Constraint-Project\Data\TransmissionOutagesFinal.xlsx</w:t>
+      </w:r>
+      <w:r>
+        <w:rPr>
+          <w:rFonts w:ascii="Times New Roman" w:hAnsi="Times New Roman" w:cs="Times New Roman"/>
+          <w:sz w:val="24"/>
+          <w:szCs w:val="24"/>
+        </w:rPr>
+        <w:t>, sheet_name=</w:t>
+      </w:r>
+      <w:r>
+        <w:rPr>
+          <w:rFonts w:ascii="Times New Roman" w:hAnsi="Times New Roman" w:cs="Times New Roman"/>
+          <w:sz w:val="24"/>
+          <w:szCs w:val="24"/>
+        </w:rPr>
+        <w:t>’2016</w:t>
+      </w:r>
+      <w:r>
+        <w:rPr>
+          <w:rFonts w:ascii="Times New Roman" w:hAnsi="Times New Roman" w:cs="Times New Roman"/>
+          <w:sz w:val="24"/>
+          <w:szCs w:val="24"/>
+        </w:rPr>
+        <w:t>’</w:t>
+      </w:r>
+    </w:p>
+    <w:p>
+      <w:pPr>
+        <w:pStyle w:val="ListParagraph"/>
+        <w:numPr>
+          <w:ilvl w:val="0"/>
+          <w:numId w:val="40"/>
+        </w:numPr>
+        <w:spacing w:after="0" w:line="276" w:lineRule="auto"/>
+        <w:jc w:val="both"/>
+        <w:rPr>
+          <w:rFonts w:ascii="Times New Roman" w:hAnsi="Times New Roman" w:cs="Times New Roman"/>
+          <w:sz w:val="24"/>
+          <w:szCs w:val="24"/>
+        </w:rPr>
+      </w:pPr>
+      <w:r>
+        <w:rPr>
+          <w:rFonts w:ascii="Times New Roman" w:hAnsi="Times New Roman" w:cs="Times New Roman"/>
+          <w:sz w:val="24"/>
+          <w:szCs w:val="24"/>
+        </w:rPr>
+        <w:t>S:\asset ops\GO_Group\Interns\2019\Anubha\Constraint Project\Constraint-Project\Data\TransmissionOutagesFinal.xlsx</w:t>
+      </w:r>
+      <w:r>
+        <w:rPr>
+          <w:rFonts w:ascii="Times New Roman" w:hAnsi="Times New Roman" w:cs="Times New Roman"/>
+          <w:sz w:val="24"/>
+          <w:szCs w:val="24"/>
+        </w:rPr>
+        <w:t>, sheet_name=</w:t>
+      </w:r>
+      <w:r>
+        <w:rPr>
+          <w:rFonts w:ascii="Times New Roman" w:hAnsi="Times New Roman" w:cs="Times New Roman"/>
+          <w:sz w:val="24"/>
+          <w:szCs w:val="24"/>
+        </w:rPr>
+        <w:t>’2017</w:t>
+      </w:r>
+      <w:r>
+        <w:rPr>
+          <w:rFonts w:ascii="Times New Roman" w:hAnsi="Times New Roman" w:cs="Times New Roman"/>
+          <w:sz w:val="24"/>
+          <w:szCs w:val="24"/>
+        </w:rPr>
+        <w:t>’</w:t>
+      </w:r>
+    </w:p>
+    <w:p>
+      <w:pPr>
+        <w:pStyle w:val="ListParagraph"/>
+        <w:numPr>
+          <w:ilvl w:val="0"/>
+          <w:numId w:val="40"/>
+        </w:numPr>
+        <w:spacing w:after="0" w:line="276" w:lineRule="auto"/>
+        <w:jc w:val="both"/>
+        <w:rPr>
+          <w:rFonts w:ascii="Times New Roman" w:hAnsi="Times New Roman" w:cs="Times New Roman"/>
+          <w:sz w:val="24"/>
+          <w:szCs w:val="24"/>
+        </w:rPr>
+      </w:pPr>
+      <w:r>
+        <w:rPr>
+          <w:rFonts w:ascii="Times New Roman" w:hAnsi="Times New Roman" w:cs="Times New Roman"/>
+          <w:sz w:val="24"/>
+          <w:szCs w:val="24"/>
+        </w:rPr>
+        <w:t>S:\asset ops\GO_Group\Interns\2019\Anubha\Constraint Project\Constraint-Project\Data\TransmissionOutagesFinal.xlsx</w:t>
+      </w:r>
+      <w:r>
+        <w:rPr>
+          <w:rFonts w:ascii="Times New Roman" w:hAnsi="Times New Roman" w:cs="Times New Roman"/>
+          <w:sz w:val="24"/>
+          <w:szCs w:val="24"/>
+        </w:rPr>
+        <w:t>, sheet_name=</w:t>
+      </w:r>
+      <w:r>
+        <w:rPr>
+          <w:rFonts w:ascii="Times New Roman" w:hAnsi="Times New Roman" w:cs="Times New Roman"/>
+          <w:sz w:val="24"/>
+          <w:szCs w:val="24"/>
+        </w:rPr>
+        <w:t>’2018</w:t>
+      </w:r>
+      <w:r>
+        <w:rPr>
+          <w:rFonts w:ascii="Times New Roman" w:hAnsi="Times New Roman" w:cs="Times New Roman"/>
+          <w:sz w:val="24"/>
+          <w:szCs w:val="24"/>
+        </w:rPr>
+        <w:t>’</w:t>
+      </w:r>
+    </w:p>
+    <w:p>
+      <w:pPr>
+        <w:pStyle w:val="ListParagraph"/>
+        <w:numPr>
+          <w:ilvl w:val="0"/>
+          <w:numId w:val="40"/>
+        </w:numPr>
+        <w:spacing w:after="0" w:line="276" w:lineRule="auto"/>
+        <w:jc w:val="both"/>
+        <w:rPr>
+          <w:rFonts w:ascii="Times New Roman" w:hAnsi="Times New Roman" w:cs="Times New Roman"/>
+          <w:sz w:val="24"/>
+          <w:szCs w:val="24"/>
+        </w:rPr>
+      </w:pPr>
+      <w:r>
+        <w:rPr>
+          <w:rFonts w:ascii="Times New Roman" w:hAnsi="Times New Roman" w:cs="Times New Roman"/>
+          <w:sz w:val="24"/>
+          <w:szCs w:val="24"/>
+        </w:rPr>
+        <w:t>S:\asset ops\GO_Group\Interns\2019\Anubha\Constraint Project\Constraint-Project\Data\TransmissionOutagesFinal.xlsx</w:t>
+      </w:r>
+      <w:r>
+        <w:rPr>
+          <w:rFonts w:ascii="Times New Roman" w:hAnsi="Times New Roman" w:cs="Times New Roman"/>
+          <w:sz w:val="24"/>
+          <w:szCs w:val="24"/>
+        </w:rPr>
+        <w:t>, sheet_name=</w:t>
+      </w:r>
+      <w:r>
+        <w:rPr>
+          <w:rFonts w:ascii="Times New Roman" w:hAnsi="Times New Roman" w:cs="Times New Roman"/>
+          <w:sz w:val="24"/>
+          <w:szCs w:val="24"/>
+        </w:rPr>
+        <w:t>’2019</w:t>
+      </w:r>
+      <w:r>
+        <w:rPr>
+          <w:rFonts w:ascii="Times New Roman" w:hAnsi="Times New Roman" w:cs="Times New Roman"/>
+          <w:sz w:val="24"/>
+          <w:szCs w:val="24"/>
+        </w:rPr>
+        <w:t>’</w:t>
+      </w:r>
+    </w:p>
+    <w:p>
+      <w:pPr>
+        <w:pStyle w:val="ListParagraph"/>
+        <w:spacing w:after="0" w:line="276" w:lineRule="auto"/>
+        <w:ind w:left="1440"/>
+        <w:jc w:val="both"/>
+        <w:rPr>
+          <w:rFonts w:ascii="Times New Roman" w:hAnsi="Times New Roman" w:cs="Times New Roman"/>
+          <w:sz w:val="24"/>
+          <w:szCs w:val="24"/>
+        </w:rPr>
+      </w:pPr>
+    </w:p>
+    <w:p>
+      <w:pPr>
+        <w:pStyle w:val="ListParagraph"/>
+        <w:numPr>
+          <w:ilvl w:val="0"/>
+          <w:numId w:val="26"/>
+        </w:numPr>
+        <w:spacing w:after="0" w:line="276" w:lineRule="auto"/>
+        <w:jc w:val="both"/>
+        <w:rPr>
+          <w:rFonts w:ascii="Times New Roman" w:hAnsi="Times New Roman" w:cs="Times New Roman"/>
+          <w:sz w:val="24"/>
+          <w:szCs w:val="24"/>
+        </w:rPr>
+      </w:pPr>
+      <w:r>
+        <w:rPr>
+          <w:rFonts w:ascii="Times New Roman" w:hAnsi="Times New Roman" w:cs="Times New Roman"/>
+          <w:sz w:val="24"/>
+          <w:szCs w:val="24"/>
+        </w:rPr>
+        <w:t>Output Files –</w:t>
+      </w:r>
+    </w:p>
+    <w:p>
+      <w:pPr>
+        <w:pStyle w:val="ListParagraph"/>
+        <w:numPr>
+          <w:ilvl w:val="0"/>
+          <w:numId w:val="45"/>
+        </w:numPr>
+        <w:spacing w:after="0" w:line="276" w:lineRule="auto"/>
+        <w:jc w:val="both"/>
+        <w:rPr>
+          <w:rFonts w:ascii="Times New Roman" w:hAnsi="Times New Roman" w:cs="Times New Roman"/>
+          <w:sz w:val="24"/>
+          <w:szCs w:val="24"/>
+        </w:rPr>
+      </w:pPr>
+      <w:r>
+        <w:rPr>
+          <w:rFonts w:ascii="Times New Roman" w:hAnsi="Times New Roman" w:cs="Times New Roman"/>
+          <w:sz w:val="24"/>
+          <w:szCs w:val="24"/>
+        </w:rPr>
+        <w:t>S:\asset ops\GO_Group\Interns\2019\Anubha\Constraint Project\Constraint-Project\Data\TransmissionOutagesList.xlsx</w:t>
+      </w:r>
+    </w:p>
+    <w:p>
+      <w:pPr>
+        <w:pStyle w:val="ListParagraph"/>
+        <w:spacing w:after="0" w:line="276" w:lineRule="auto"/>
+        <w:ind w:left="1440"/>
+        <w:jc w:val="both"/>
+        <w:rPr>
+          <w:rFonts w:ascii="Times New Roman" w:hAnsi="Times New Roman" w:cs="Times New Roman"/>
+          <w:sz w:val="24"/>
+          <w:szCs w:val="24"/>
+        </w:rPr>
+      </w:pPr>
+    </w:p>
+    <w:p>
+      <w:pPr>
+        <w:spacing w:after="0" w:line="276" w:lineRule="auto"/>
+        <w:jc w:val="both"/>
+        <w:rPr>
+          <w:rFonts w:ascii="Times New Roman" w:hAnsi="Times New Roman" w:cs="Times New Roman"/>
+          <w:b/>
+          <w:sz w:val="24"/>
+          <w:szCs w:val="24"/>
+        </w:rPr>
+      </w:pPr>
+      <w:r>
+        <w:rPr>
+          <w:rFonts w:ascii="Times New Roman" w:hAnsi="Times New Roman" w:cs="Times New Roman"/>
+          <w:b/>
+          <w:sz w:val="24"/>
+          <w:szCs w:val="24"/>
+        </w:rPr>
+        <w:t>File number – 1</w:t>
+      </w:r>
+      <w:r>
+        <w:rPr>
+          <w:rFonts w:ascii="Times New Roman" w:hAnsi="Times New Roman" w:cs="Times New Roman"/>
+          <w:b/>
+          <w:sz w:val="24"/>
+          <w:szCs w:val="24"/>
+        </w:rPr>
+        <w:t>7</w:t>
+      </w:r>
+      <w:r>
+        <w:rPr>
+          <w:rFonts w:ascii="Times New Roman" w:hAnsi="Times New Roman" w:cs="Times New Roman"/>
+          <w:b/>
+          <w:sz w:val="24"/>
+          <w:szCs w:val="24"/>
+        </w:rPr>
+        <w:t>:</w:t>
+      </w:r>
+    </w:p>
+    <w:p>
+      <w:pPr>
+        <w:pStyle w:val="ListParagraph"/>
+        <w:numPr>
+          <w:ilvl w:val="0"/>
+          <w:numId w:val="5"/>
+        </w:numPr>
+        <w:spacing w:after="0" w:line="276" w:lineRule="auto"/>
+        <w:jc w:val="both"/>
+        <w:rPr>
+          <w:rFonts w:ascii="Times New Roman" w:hAnsi="Times New Roman" w:cs="Times New Roman"/>
+          <w:b/>
+          <w:sz w:val="24"/>
+          <w:szCs w:val="24"/>
+        </w:rPr>
+      </w:pPr>
+      <w:r>
+        <w:rPr>
+          <w:rFonts w:ascii="Times New Roman" w:hAnsi="Times New Roman" w:cs="Times New Roman"/>
+          <w:sz w:val="24"/>
+          <w:szCs w:val="24"/>
+        </w:rPr>
+        <w:t>File name: CalculationTrial.py</w:t>
+      </w:r>
+    </w:p>
+    <w:p>
+      <w:pPr>
+        <w:pStyle w:val="ListParagraph"/>
+        <w:numPr>
+          <w:ilvl w:val="0"/>
+          <w:numId w:val="5"/>
+        </w:numPr>
+        <w:spacing w:after="0" w:line="276" w:lineRule="auto"/>
+        <w:jc w:val="both"/>
+        <w:rPr>
+          <w:rFonts w:ascii="Times New Roman" w:hAnsi="Times New Roman" w:cs="Times New Roman"/>
+          <w:b/>
+          <w:sz w:val="24"/>
+          <w:szCs w:val="24"/>
+        </w:rPr>
+      </w:pPr>
+      <w:r>
+        <w:rPr>
+          <w:rFonts w:ascii="Times New Roman" w:hAnsi="Times New Roman" w:cs="Times New Roman"/>
+          <w:sz w:val="24"/>
+          <w:szCs w:val="24"/>
+        </w:rPr>
+        <w:t>Purpose: this file is created to</w:t>
+      </w:r>
+      <w:r>
+        <w:rPr>
+          <w:rFonts w:ascii="Times New Roman" w:hAnsi="Times New Roman" w:cs="Times New Roman"/>
+          <w:sz w:val="24"/>
+          <w:szCs w:val="24"/>
+        </w:rPr>
+        <w:t xml:space="preserve"> perform </w:t>
+      </w:r>
+      <w:proofErr w:type="spellStart"/>
+      <w:r>
+        <w:rPr>
+          <w:rFonts w:ascii="Times New Roman" w:hAnsi="Times New Roman" w:cs="Times New Roman"/>
+          <w:sz w:val="24"/>
+          <w:szCs w:val="24"/>
+        </w:rPr>
+        <w:t>lodf</w:t>
+      </w:r>
+      <w:proofErr w:type="spellEnd"/>
+      <w:r>
+        <w:rPr>
+          <w:rFonts w:ascii="Times New Roman" w:hAnsi="Times New Roman" w:cs="Times New Roman"/>
+          <w:sz w:val="24"/>
+          <w:szCs w:val="24"/>
+        </w:rPr>
+        <w:t xml:space="preserve">, </w:t>
+      </w:r>
+      <w:proofErr w:type="spellStart"/>
+      <w:r>
+        <w:rPr>
+          <w:rFonts w:ascii="Times New Roman" w:hAnsi="Times New Roman" w:cs="Times New Roman"/>
+          <w:sz w:val="24"/>
+          <w:szCs w:val="24"/>
+        </w:rPr>
+        <w:t>ptdf</w:t>
+      </w:r>
+      <w:proofErr w:type="spellEnd"/>
+      <w:r>
+        <w:rPr>
+          <w:rFonts w:ascii="Times New Roman" w:hAnsi="Times New Roman" w:cs="Times New Roman"/>
+          <w:sz w:val="24"/>
+          <w:szCs w:val="24"/>
+        </w:rPr>
+        <w:t xml:space="preserve"> and </w:t>
+      </w:r>
+      <w:proofErr w:type="spellStart"/>
+      <w:r>
+        <w:rPr>
+          <w:rFonts w:ascii="Times New Roman" w:hAnsi="Times New Roman" w:cs="Times New Roman"/>
+          <w:sz w:val="24"/>
+          <w:szCs w:val="24"/>
+        </w:rPr>
+        <w:t>tlr</w:t>
+      </w:r>
+      <w:proofErr w:type="spellEnd"/>
+      <w:r>
+        <w:rPr>
+          <w:rFonts w:ascii="Times New Roman" w:hAnsi="Times New Roman" w:cs="Times New Roman"/>
+          <w:sz w:val="24"/>
+          <w:szCs w:val="24"/>
+        </w:rPr>
+        <w:t xml:space="preserve"> calculations to find relationship between a constraint and transmission outage. </w:t>
+      </w:r>
+      <w:r>
+        <w:rPr>
+          <w:rFonts w:ascii="Times New Roman" w:hAnsi="Times New Roman" w:cs="Times New Roman"/>
+          <w:sz w:val="24"/>
+          <w:szCs w:val="24"/>
+        </w:rPr>
+        <w:t xml:space="preserve">     </w:t>
+      </w:r>
+    </w:p>
+    <w:p>
+      <w:pPr>
+        <w:pStyle w:val="ListParagraph"/>
+        <w:numPr>
+          <w:ilvl w:val="0"/>
+          <w:numId w:val="5"/>
+        </w:numPr>
+        <w:spacing w:after="0" w:line="276" w:lineRule="auto"/>
+        <w:jc w:val="both"/>
+        <w:rPr>
+          <w:rFonts w:ascii="Times New Roman" w:hAnsi="Times New Roman" w:cs="Times New Roman"/>
+          <w:sz w:val="24"/>
+          <w:szCs w:val="24"/>
+        </w:rPr>
+      </w:pPr>
+      <w:r>
+        <w:rPr>
+          <w:rFonts w:ascii="Times New Roman" w:hAnsi="Times New Roman" w:cs="Times New Roman"/>
+          <w:sz w:val="24"/>
+          <w:szCs w:val="24"/>
+        </w:rPr>
+        <w:t xml:space="preserve">Input Files – </w:t>
+      </w:r>
+    </w:p>
+    <w:p>
+      <w:pPr>
+        <w:pStyle w:val="ListParagraph"/>
+        <w:numPr>
+          <w:ilvl w:val="0"/>
+          <w:numId w:val="43"/>
+        </w:numPr>
+        <w:spacing w:line="276" w:lineRule="auto"/>
+        <w:jc w:val="both"/>
+        <w:rPr>
+          <w:rFonts w:ascii="Times New Roman" w:hAnsi="Times New Roman" w:cs="Times New Roman"/>
+          <w:sz w:val="24"/>
+          <w:szCs w:val="24"/>
+        </w:rPr>
+      </w:pPr>
+      <w:r>
+        <w:rPr>
+          <w:rFonts w:ascii="Times New Roman" w:hAnsi="Times New Roman" w:cs="Times New Roman"/>
+          <w:sz w:val="24"/>
+          <w:szCs w:val="24"/>
+        </w:rPr>
+        <w:t>S:\asset ops\GO_Group\Interns\2019\Anubha\Constraint Project\Constraint-Project\Data\UniqueConstraintContingencyPair\ConstraintContingencyFinalList.xlsx, sheet_name = “2019</w:t>
+      </w:r>
+    </w:p>
+    <w:p>
+      <w:pPr>
+        <w:pStyle w:val="ListParagraph"/>
+        <w:numPr>
+          <w:ilvl w:val="0"/>
+          <w:numId w:val="43"/>
+        </w:numPr>
+        <w:spacing w:line="276" w:lineRule="auto"/>
+        <w:jc w:val="both"/>
+        <w:rPr>
+          <w:rFonts w:ascii="Times New Roman" w:hAnsi="Times New Roman" w:cs="Times New Roman"/>
+          <w:sz w:val="24"/>
+          <w:szCs w:val="24"/>
+        </w:rPr>
+      </w:pPr>
+      <w:r>
+        <w:rPr>
+          <w:rFonts w:ascii="Times New Roman" w:hAnsi="Times New Roman" w:cs="Times New Roman"/>
+          <w:sz w:val="24"/>
+          <w:szCs w:val="24"/>
+        </w:rPr>
+        <w:t>S:\asset ops\GO_Group\Interns\2019\Anubha\Constraint Project\Constraint-Project\Data\TransmissionOutagesList.xlsx, sheet_name= “2019”</w:t>
+      </w:r>
+    </w:p>
+    <w:p>
+      <w:pPr>
+        <w:pStyle w:val="ListParagraph"/>
+        <w:numPr>
+          <w:ilvl w:val="0"/>
+          <w:numId w:val="26"/>
+        </w:numPr>
+        <w:spacing w:after="0" w:line="276" w:lineRule="auto"/>
+        <w:jc w:val="both"/>
+        <w:rPr>
+          <w:rFonts w:ascii="Times New Roman" w:hAnsi="Times New Roman" w:cs="Times New Roman"/>
+          <w:sz w:val="24"/>
+          <w:szCs w:val="24"/>
+        </w:rPr>
+      </w:pPr>
+      <w:r>
+        <w:rPr>
+          <w:rFonts w:ascii="Times New Roman" w:hAnsi="Times New Roman" w:cs="Times New Roman"/>
+          <w:sz w:val="24"/>
+          <w:szCs w:val="24"/>
+        </w:rPr>
+        <w:t>Output Files –</w:t>
+      </w:r>
+    </w:p>
+    <w:p>
+      <w:pPr>
+        <w:pStyle w:val="ListParagraph"/>
+        <w:numPr>
+          <w:ilvl w:val="0"/>
+          <w:numId w:val="44"/>
+        </w:numPr>
+        <w:spacing w:line="276" w:lineRule="auto"/>
+        <w:jc w:val="both"/>
+        <w:rPr>
+          <w:rFonts w:ascii="Times New Roman" w:hAnsi="Times New Roman" w:cs="Times New Roman"/>
+          <w:sz w:val="24"/>
+          <w:szCs w:val="24"/>
+        </w:rPr>
+      </w:pPr>
+      <w:r>
+        <w:rPr>
+          <w:rFonts w:ascii="Times New Roman" w:hAnsi="Times New Roman" w:cs="Times New Roman"/>
+          <w:sz w:val="24"/>
+          <w:szCs w:val="24"/>
+        </w:rPr>
+        <w:t>S:\asset ops\GO_Group\Interns\2019\Anubha\Constraint Project\Constraint-Project\Data\Trial Data\Constraints.xlsx</w:t>
+      </w:r>
+    </w:p>
+    <w:p>
+      <w:pPr>
+        <w:pStyle w:val="ListParagraph"/>
+        <w:numPr>
+          <w:ilvl w:val="0"/>
+          <w:numId w:val="44"/>
+        </w:numPr>
+        <w:spacing w:line="276" w:lineRule="auto"/>
+        <w:jc w:val="both"/>
+        <w:rPr>
+          <w:rFonts w:ascii="Times New Roman" w:hAnsi="Times New Roman" w:cs="Times New Roman"/>
+          <w:sz w:val="24"/>
+          <w:szCs w:val="24"/>
+        </w:rPr>
+      </w:pPr>
+      <w:r>
+        <w:rPr>
+          <w:rFonts w:ascii="Times New Roman" w:hAnsi="Times New Roman" w:cs="Times New Roman"/>
+          <w:sz w:val="24"/>
+          <w:szCs w:val="24"/>
+        </w:rPr>
+        <w:t>S:\asset ops\GO_Group\Interns\2019\Anubha\Constraint Project\Constraint-Project\Data\Trial Data\Outages.xlsx</w:t>
+      </w:r>
+    </w:p>
+    <w:p>
+      <w:pPr>
+        <w:pStyle w:val="ListParagraph"/>
+        <w:numPr>
+          <w:ilvl w:val="0"/>
+          <w:numId w:val="44"/>
+        </w:numPr>
+        <w:spacing w:line="276" w:lineRule="auto"/>
+        <w:jc w:val="both"/>
+        <w:rPr>
+          <w:rFonts w:ascii="Times New Roman" w:hAnsi="Times New Roman" w:cs="Times New Roman"/>
+          <w:sz w:val="24"/>
+          <w:szCs w:val="24"/>
+        </w:rPr>
+      </w:pPr>
+      <w:r>
+        <w:rPr>
+          <w:rFonts w:ascii="Times New Roman" w:hAnsi="Times New Roman" w:cs="Times New Roman"/>
+          <w:sz w:val="24"/>
+          <w:szCs w:val="24"/>
+        </w:rPr>
+        <w:t>S:\asset ops\GO_Group\Interns\2019\Anubha\Constraint Project\Constraint-Project\Data\Trial Data\CalculationLODF.xlsx</w:t>
+      </w:r>
+    </w:p>
+    <w:p>
+      <w:pPr>
+        <w:spacing w:after="0" w:line="276" w:lineRule="auto"/>
+        <w:jc w:val="both"/>
+        <w:rPr>
+          <w:rFonts w:ascii="Times New Roman" w:hAnsi="Times New Roman" w:cs="Times New Roman"/>
+          <w:b/>
+          <w:sz w:val="24"/>
+          <w:szCs w:val="24"/>
+        </w:rPr>
+      </w:pPr>
+      <w:r>
+        <w:rPr>
+          <w:rFonts w:ascii="Times New Roman" w:hAnsi="Times New Roman" w:cs="Times New Roman"/>
+          <w:b/>
+          <w:sz w:val="24"/>
+          <w:szCs w:val="24"/>
+        </w:rPr>
+        <w:t>File number – 1</w:t>
+      </w:r>
+      <w:r>
+        <w:rPr>
+          <w:rFonts w:ascii="Times New Roman" w:hAnsi="Times New Roman" w:cs="Times New Roman"/>
+          <w:b/>
+          <w:sz w:val="24"/>
+          <w:szCs w:val="24"/>
+        </w:rPr>
+        <w:t>8</w:t>
+      </w:r>
+      <w:r>
+        <w:rPr>
+          <w:rFonts w:ascii="Times New Roman" w:hAnsi="Times New Roman" w:cs="Times New Roman"/>
+          <w:b/>
+          <w:sz w:val="24"/>
+          <w:szCs w:val="24"/>
+        </w:rPr>
+        <w:t>:</w:t>
+      </w:r>
+    </w:p>
+    <w:p>
+      <w:pPr>
+        <w:pStyle w:val="ListParagraph"/>
+        <w:numPr>
+          <w:ilvl w:val="0"/>
+          <w:numId w:val="5"/>
+        </w:numPr>
+        <w:spacing w:after="0" w:line="276" w:lineRule="auto"/>
+        <w:jc w:val="both"/>
+        <w:rPr>
+          <w:rFonts w:ascii="Times New Roman" w:hAnsi="Times New Roman" w:cs="Times New Roman"/>
+          <w:b/>
+          <w:sz w:val="24"/>
+          <w:szCs w:val="24"/>
+        </w:rPr>
+      </w:pPr>
+      <w:r>
+        <w:rPr>
+          <w:rFonts w:ascii="Times New Roman" w:hAnsi="Times New Roman" w:cs="Times New Roman"/>
+          <w:sz w:val="24"/>
+          <w:szCs w:val="24"/>
+        </w:rPr>
+        <w:t>File name: Calculation</w:t>
+      </w:r>
+      <w:r>
+        <w:rPr>
+          <w:rFonts w:ascii="Times New Roman" w:hAnsi="Times New Roman" w:cs="Times New Roman"/>
+          <w:sz w:val="24"/>
+          <w:szCs w:val="24"/>
+        </w:rPr>
+        <w:t>NewMethod</w:t>
+      </w:r>
+      <w:r>
+        <w:rPr>
+          <w:rFonts w:ascii="Times New Roman" w:hAnsi="Times New Roman" w:cs="Times New Roman"/>
+          <w:sz w:val="24"/>
+          <w:szCs w:val="24"/>
+        </w:rPr>
+        <w:t>.py</w:t>
+      </w:r>
+    </w:p>
+    <w:p>
+      <w:pPr>
+        <w:pStyle w:val="ListParagraph"/>
+        <w:numPr>
+          <w:ilvl w:val="0"/>
+          <w:numId w:val="5"/>
+        </w:numPr>
+        <w:spacing w:after="0" w:line="276" w:lineRule="auto"/>
+        <w:jc w:val="both"/>
+        <w:rPr>
+          <w:rFonts w:ascii="Times New Roman" w:hAnsi="Times New Roman" w:cs="Times New Roman"/>
+          <w:b/>
+          <w:sz w:val="24"/>
+          <w:szCs w:val="24"/>
+        </w:rPr>
+      </w:pPr>
+      <w:r>
+        <w:rPr>
+          <w:rFonts w:ascii="Times New Roman" w:hAnsi="Times New Roman" w:cs="Times New Roman"/>
+          <w:sz w:val="24"/>
+          <w:szCs w:val="24"/>
+        </w:rPr>
+        <w:t xml:space="preserve">Purpose: this file is created to perform </w:t>
+      </w:r>
+      <w:r>
+        <w:rPr>
+          <w:rFonts w:ascii="Times New Roman" w:hAnsi="Times New Roman" w:cs="Times New Roman"/>
+          <w:sz w:val="24"/>
+          <w:szCs w:val="24"/>
+        </w:rPr>
+        <w:t xml:space="preserve">dependent </w:t>
+      </w:r>
+      <w:proofErr w:type="spellStart"/>
+      <w:r>
+        <w:rPr>
+          <w:rFonts w:ascii="Times New Roman" w:hAnsi="Times New Roman" w:cs="Times New Roman"/>
+          <w:sz w:val="24"/>
+          <w:szCs w:val="24"/>
+        </w:rPr>
+        <w:t>lodf</w:t>
+      </w:r>
+      <w:proofErr w:type="spellEnd"/>
+      <w:r>
+        <w:rPr>
+          <w:rFonts w:ascii="Times New Roman" w:hAnsi="Times New Roman" w:cs="Times New Roman"/>
+          <w:sz w:val="24"/>
+          <w:szCs w:val="24"/>
+        </w:rPr>
+        <w:t xml:space="preserve"> </w:t>
+      </w:r>
+      <w:r>
+        <w:rPr>
+          <w:rFonts w:ascii="Times New Roman" w:hAnsi="Times New Roman" w:cs="Times New Roman"/>
+          <w:sz w:val="24"/>
+          <w:szCs w:val="24"/>
+        </w:rPr>
+        <w:t xml:space="preserve">calculations to find relationship between a constraint and transmission outage.      </w:t>
+      </w:r>
+    </w:p>
+    <w:p>
+      <w:pPr>
+        <w:pStyle w:val="ListParagraph"/>
+        <w:numPr>
+          <w:ilvl w:val="0"/>
+          <w:numId w:val="5"/>
+        </w:numPr>
+        <w:spacing w:after="0" w:line="276" w:lineRule="auto"/>
+        <w:jc w:val="both"/>
+        <w:rPr>
+          <w:rFonts w:ascii="Times New Roman" w:hAnsi="Times New Roman" w:cs="Times New Roman"/>
+          <w:sz w:val="24"/>
+          <w:szCs w:val="24"/>
+        </w:rPr>
+      </w:pPr>
+      <w:r>
+        <w:rPr>
+          <w:rFonts w:ascii="Times New Roman" w:hAnsi="Times New Roman" w:cs="Times New Roman"/>
+          <w:sz w:val="24"/>
+          <w:szCs w:val="24"/>
+        </w:rPr>
+        <w:lastRenderedPageBreak/>
+        <w:t xml:space="preserve">Input Files – </w:t>
+      </w:r>
+    </w:p>
+    <w:p>
+      <w:pPr>
+        <w:pStyle w:val="ListParagraph"/>
+        <w:numPr>
+          <w:ilvl w:val="0"/>
+          <w:numId w:val="46"/>
+        </w:numPr>
+        <w:spacing w:line="276" w:lineRule="auto"/>
+        <w:jc w:val="both"/>
+        <w:rPr>
+          <w:rFonts w:ascii="Times New Roman" w:hAnsi="Times New Roman" w:cs="Times New Roman"/>
+          <w:sz w:val="24"/>
+          <w:szCs w:val="24"/>
+        </w:rPr>
+      </w:pPr>
+      <w:r>
+        <w:rPr>
+          <w:rFonts w:ascii="Times New Roman" w:hAnsi="Times New Roman" w:cs="Times New Roman"/>
+          <w:sz w:val="24"/>
+          <w:szCs w:val="24"/>
+        </w:rPr>
+        <w:t>S:\asset ops\GO_Group\Interns\2019\Anubha\Constraint Project\Constraint-Project\Data\UniqueConstraintContingencyPair\ConstraintContingencyFinalList.xlsx, sheet_name = “2019</w:t>
+      </w:r>
+    </w:p>
+    <w:p>
+      <w:pPr>
+        <w:pStyle w:val="ListParagraph"/>
+        <w:numPr>
+          <w:ilvl w:val="0"/>
+          <w:numId w:val="46"/>
+        </w:numPr>
+        <w:spacing w:line="276" w:lineRule="auto"/>
+        <w:jc w:val="both"/>
+        <w:rPr>
+          <w:rFonts w:ascii="Times New Roman" w:hAnsi="Times New Roman" w:cs="Times New Roman"/>
+          <w:sz w:val="24"/>
+          <w:szCs w:val="24"/>
+        </w:rPr>
+      </w:pPr>
+      <w:r>
+        <w:rPr>
+          <w:rFonts w:ascii="Times New Roman" w:hAnsi="Times New Roman" w:cs="Times New Roman"/>
+          <w:sz w:val="24"/>
+          <w:szCs w:val="24"/>
+        </w:rPr>
+        <w:t>S:\asset ops\GO_Group\Interns\2019\Anubha\Constraint Project\Constraint-Project\Data\TransmissionOutagesList.xlsx, sheet_name= “2019”</w:t>
+      </w:r>
+    </w:p>
+    <w:p>
+      <w:pPr>
+        <w:pStyle w:val="ListParagraph"/>
+        <w:numPr>
+          <w:ilvl w:val="0"/>
+          <w:numId w:val="46"/>
+        </w:numPr>
+        <w:spacing w:line="276" w:lineRule="auto"/>
+        <w:jc w:val="both"/>
+        <w:rPr>
+          <w:rFonts w:ascii="Times New Roman" w:hAnsi="Times New Roman" w:cs="Times New Roman"/>
+          <w:sz w:val="24"/>
+          <w:szCs w:val="24"/>
+        </w:rPr>
+      </w:pPr>
+      <w:r>
+        <w:rPr>
+          <w:rFonts w:ascii="Times New Roman" w:hAnsi="Times New Roman" w:cs="Times New Roman"/>
+          <w:sz w:val="24"/>
+          <w:szCs w:val="24"/>
+        </w:rPr>
+        <w:t>S:\asset ops\GO_Group\Interns\2019\Anubha\Constraint Project\Constraint-Project\Data\Trial Data\</w:t>
+      </w:r>
+      <w:proofErr w:type="spellStart"/>
+      <w:r>
+        <w:rPr>
+          <w:rFonts w:ascii="Times New Roman" w:hAnsi="Times New Roman" w:cs="Times New Roman"/>
+          <w:sz w:val="24"/>
+          <w:szCs w:val="24"/>
+        </w:rPr>
+        <w:t>InterfaceDefinition_Updated.pwb</w:t>
+      </w:r>
+      <w:proofErr w:type="spellEnd"/>
+    </w:p>
+    <w:p>
+      <w:pPr>
+        <w:pStyle w:val="ListParagraph"/>
+        <w:numPr>
+          <w:ilvl w:val="0"/>
+          <w:numId w:val="26"/>
+        </w:numPr>
+        <w:spacing w:after="0" w:line="276" w:lineRule="auto"/>
+        <w:jc w:val="both"/>
+        <w:rPr>
+          <w:rFonts w:ascii="Times New Roman" w:hAnsi="Times New Roman" w:cs="Times New Roman"/>
+          <w:sz w:val="24"/>
+          <w:szCs w:val="24"/>
+        </w:rPr>
+      </w:pPr>
+      <w:r>
+        <w:rPr>
+          <w:rFonts w:ascii="Times New Roman" w:hAnsi="Times New Roman" w:cs="Times New Roman"/>
+          <w:sz w:val="24"/>
+          <w:szCs w:val="24"/>
+        </w:rPr>
+        <w:t>Output Files –</w:t>
+      </w:r>
+    </w:p>
+    <w:p>
+      <w:pPr>
+        <w:pStyle w:val="ListParagraph"/>
+        <w:numPr>
+          <w:ilvl w:val="0"/>
+          <w:numId w:val="47"/>
+        </w:numPr>
+        <w:spacing w:line="276" w:lineRule="auto"/>
+        <w:jc w:val="both"/>
+        <w:rPr>
+          <w:rFonts w:ascii="Times New Roman" w:hAnsi="Times New Roman" w:cs="Times New Roman"/>
+          <w:sz w:val="24"/>
+          <w:szCs w:val="24"/>
+        </w:rPr>
+      </w:pPr>
+      <w:r>
+        <w:rPr>
+          <w:rFonts w:ascii="Times New Roman" w:hAnsi="Times New Roman" w:cs="Times New Roman"/>
+          <w:sz w:val="24"/>
+          <w:szCs w:val="24"/>
+        </w:rPr>
+        <w:t>S:\asset ops\GO_Group\Interns\2019\Anubha\Constraint Project\Constraint-Project\Data\Trial Data\Calculation</w:t>
+      </w:r>
+      <w:r>
+        <w:rPr>
+          <w:rFonts w:ascii="Times New Roman" w:hAnsi="Times New Roman" w:cs="Times New Roman"/>
+          <w:sz w:val="24"/>
+          <w:szCs w:val="24"/>
+        </w:rPr>
+        <w:t>TrialAgain</w:t>
+      </w:r>
+      <w:r>
+        <w:rPr>
+          <w:rFonts w:ascii="Times New Roman" w:hAnsi="Times New Roman" w:cs="Times New Roman"/>
+          <w:sz w:val="24"/>
+          <w:szCs w:val="24"/>
+        </w:rPr>
+        <w:t>.xlsx</w:t>
+      </w:r>
+    </w:p>
+    <w:p>
+      <w:pPr>
+        <w:spacing w:after="0" w:line="276" w:lineRule="auto"/>
+        <w:jc w:val="both"/>
+        <w:rPr>
+          <w:rFonts w:ascii="Times New Roman" w:hAnsi="Times New Roman" w:cs="Times New Roman"/>
+          <w:b/>
+          <w:sz w:val="24"/>
+          <w:szCs w:val="24"/>
+        </w:rPr>
+      </w:pPr>
       <w:bookmarkStart w:id="7" w:name="_GoBack"/>
       <w:bookmarkEnd w:id="7"/>
-      <w:r>
-        <w:rPr>
-          <w:rFonts w:ascii="Times New Roman" w:hAnsi="Times New Roman" w:cs="Times New Roman"/>
-          <w:sz w:val="24"/>
-          <w:szCs w:val="24"/>
-        </w:rPr>
-        <w:t xml:space="preserve"> one file which are mapped. </w:t>
-      </w:r>
-    </w:p>
-    <w:p>
-      <w:pPr>
-        <w:pStyle w:val="ListParagraph"/>
-        <w:spacing w:after="0" w:line="276" w:lineRule="auto"/>
-        <w:jc w:val="both"/>
-        <w:rPr>
-          <w:rFonts w:ascii="Times New Roman" w:hAnsi="Times New Roman" w:cs="Times New Roman"/>
-          <w:sz w:val="24"/>
-          <w:szCs w:val="24"/>
-        </w:rPr>
-      </w:pPr>
-    </w:p>
-    <w:p>
-      <w:pPr>
-        <w:pStyle w:val="ListParagraph"/>
-        <w:spacing w:after="0" w:line="276" w:lineRule="auto"/>
-        <w:jc w:val="both"/>
-        <w:rPr>
-          <w:rFonts w:ascii="Times New Roman" w:hAnsi="Times New Roman" w:cs="Times New Roman"/>
-          <w:sz w:val="24"/>
-          <w:szCs w:val="24"/>
-        </w:rPr>
-      </w:pPr>
-    </w:p>
-    <w:p>
-      <w:pPr>
-        <w:pStyle w:val="ListParagraph"/>
-        <w:spacing w:after="0" w:line="276" w:lineRule="auto"/>
-        <w:jc w:val="both"/>
-        <w:rPr>
-          <w:rFonts w:ascii="Times New Roman" w:hAnsi="Times New Roman" w:cs="Times New Roman"/>
-          <w:b/>
-          <w:sz w:val="24"/>
-          <w:szCs w:val="24"/>
-        </w:rPr>
-      </w:pPr>
-      <w:r>
-        <w:rPr>
-          <w:rFonts w:ascii="Times New Roman" w:hAnsi="Times New Roman" w:cs="Times New Roman"/>
-          <w:sz w:val="24"/>
-          <w:szCs w:val="24"/>
-        </w:rPr>
-        <w:t xml:space="preserve"> </w:t>
-      </w:r>
-    </w:p>
-    <w:p>
-      <w:pPr>
-        <w:pStyle w:val="ListParagraph"/>
-        <w:numPr>
-          <w:ilvl w:val="0"/>
-          <w:numId w:val="5"/>
-        </w:numPr>
-        <w:spacing w:after="0" w:line="276" w:lineRule="auto"/>
-        <w:jc w:val="both"/>
-        <w:rPr>
-          <w:rFonts w:ascii="Times New Roman" w:hAnsi="Times New Roman" w:cs="Times New Roman"/>
-          <w:sz w:val="24"/>
-          <w:szCs w:val="24"/>
-        </w:rPr>
-      </w:pPr>
-      <w:r>
-        <w:rPr>
-          <w:rFonts w:ascii="Times New Roman" w:hAnsi="Times New Roman" w:cs="Times New Roman"/>
-          <w:sz w:val="24"/>
-          <w:szCs w:val="24"/>
-        </w:rPr>
-        <w:lastRenderedPageBreak/>
-        <w:t xml:space="preserve">Input Files – </w:t>
-      </w:r>
-    </w:p>
-    <w:p>
-      <w:pPr>
-        <w:pStyle w:val="ListParagraph"/>
-        <w:numPr>
-          <w:ilvl w:val="0"/>
-          <w:numId w:val="40"/>
-        </w:numPr>
-        <w:spacing w:after="0" w:line="276" w:lineRule="auto"/>
-        <w:jc w:val="both"/>
-        <w:rPr>
-          <w:rFonts w:ascii="Times New Roman" w:hAnsi="Times New Roman" w:cs="Times New Roman"/>
-          <w:sz w:val="24"/>
-          <w:szCs w:val="24"/>
-        </w:rPr>
-      </w:pPr>
-      <w:r>
-        <w:rPr>
-          <w:rFonts w:ascii="Times New Roman" w:hAnsi="Times New Roman" w:cs="Times New Roman"/>
-          <w:sz w:val="24"/>
-          <w:szCs w:val="24"/>
-        </w:rPr>
-        <w:t>S:\asset ops\GO_Group\Interns\2019\Anubha\Constraint Project\Constraint-Project\Data\TransmissionOutagesFinal.xlsx</w:t>
-      </w:r>
-      <w:r>
-        <w:rPr>
-          <w:rFonts w:ascii="Times New Roman" w:hAnsi="Times New Roman" w:cs="Times New Roman"/>
-          <w:sz w:val="24"/>
-          <w:szCs w:val="24"/>
-        </w:rPr>
-        <w:t>, sheet_name=</w:t>
-      </w:r>
-      <w:r>
-        <w:rPr>
-          <w:rFonts w:ascii="Times New Roman" w:hAnsi="Times New Roman" w:cs="Times New Roman"/>
-          <w:sz w:val="24"/>
-          <w:szCs w:val="24"/>
-        </w:rPr>
-        <w:t>’2014</w:t>
-      </w:r>
-      <w:r>
-        <w:rPr>
-          <w:rFonts w:ascii="Times New Roman" w:hAnsi="Times New Roman" w:cs="Times New Roman"/>
-          <w:sz w:val="24"/>
-          <w:szCs w:val="24"/>
-        </w:rPr>
-        <w:t xml:space="preserve">’ </w:t>
-      </w:r>
-    </w:p>
-    <w:p>
-      <w:pPr>
-        <w:pStyle w:val="ListParagraph"/>
-        <w:numPr>
-          <w:ilvl w:val="0"/>
-          <w:numId w:val="40"/>
-        </w:numPr>
-        <w:spacing w:after="0" w:line="276" w:lineRule="auto"/>
-        <w:jc w:val="both"/>
-        <w:rPr>
-          <w:rFonts w:ascii="Times New Roman" w:hAnsi="Times New Roman" w:cs="Times New Roman"/>
-          <w:sz w:val="24"/>
-          <w:szCs w:val="24"/>
-        </w:rPr>
-      </w:pPr>
-      <w:r>
-        <w:rPr>
-          <w:rFonts w:ascii="Times New Roman" w:hAnsi="Times New Roman" w:cs="Times New Roman"/>
-          <w:sz w:val="24"/>
-          <w:szCs w:val="24"/>
-        </w:rPr>
-        <w:t>S:\asset ops\GO_Group\Interns\2019\Anubha\Constraint Project\Constraint-Project\Data\TransmissionOutagesFinal.xlsx, sheet_name=’2015’</w:t>
-      </w:r>
-    </w:p>
-    <w:p>
-      <w:pPr>
-        <w:pStyle w:val="ListParagraph"/>
-        <w:numPr>
-          <w:ilvl w:val="0"/>
-          <w:numId w:val="40"/>
-        </w:numPr>
-        <w:spacing w:after="0" w:line="276" w:lineRule="auto"/>
-        <w:jc w:val="both"/>
-        <w:rPr>
-          <w:rFonts w:ascii="Times New Roman" w:hAnsi="Times New Roman" w:cs="Times New Roman"/>
-          <w:sz w:val="24"/>
-          <w:szCs w:val="24"/>
-        </w:rPr>
-      </w:pPr>
-      <w:r>
-        <w:rPr>
-          <w:rFonts w:ascii="Times New Roman" w:hAnsi="Times New Roman" w:cs="Times New Roman"/>
-          <w:sz w:val="24"/>
-          <w:szCs w:val="24"/>
-        </w:rPr>
-        <w:t>S:\asset ops\GO_Group\Interns\2019\Anubha\Constraint Project\Constraint-Project\Data\TransmissionOutagesFinal.xlsx</w:t>
-      </w:r>
-      <w:r>
-        <w:rPr>
-          <w:rFonts w:ascii="Times New Roman" w:hAnsi="Times New Roman" w:cs="Times New Roman"/>
-          <w:sz w:val="24"/>
-          <w:szCs w:val="24"/>
-        </w:rPr>
-        <w:t>, sheet_name=</w:t>
-      </w:r>
-      <w:r>
-        <w:rPr>
-          <w:rFonts w:ascii="Times New Roman" w:hAnsi="Times New Roman" w:cs="Times New Roman"/>
-          <w:sz w:val="24"/>
-          <w:szCs w:val="24"/>
-        </w:rPr>
-        <w:t>’2016</w:t>
-      </w:r>
-      <w:r>
-        <w:rPr>
-          <w:rFonts w:ascii="Times New Roman" w:hAnsi="Times New Roman" w:cs="Times New Roman"/>
-          <w:sz w:val="24"/>
-          <w:szCs w:val="24"/>
-        </w:rPr>
-        <w:t>’</w:t>
-      </w:r>
-    </w:p>
-    <w:p>
-      <w:pPr>
-        <w:pStyle w:val="ListParagraph"/>
-        <w:numPr>
-          <w:ilvl w:val="0"/>
-          <w:numId w:val="40"/>
-        </w:numPr>
-        <w:spacing w:after="0" w:line="276" w:lineRule="auto"/>
-        <w:jc w:val="both"/>
-        <w:rPr>
-          <w:rFonts w:ascii="Times New Roman" w:hAnsi="Times New Roman" w:cs="Times New Roman"/>
-          <w:sz w:val="24"/>
-          <w:szCs w:val="24"/>
-        </w:rPr>
-      </w:pPr>
-      <w:r>
-        <w:rPr>
-          <w:rFonts w:ascii="Times New Roman" w:hAnsi="Times New Roman" w:cs="Times New Roman"/>
-          <w:sz w:val="24"/>
-          <w:szCs w:val="24"/>
-        </w:rPr>
-        <w:t>S:\asset ops\GO_Group\Interns\2019\Anubha\Constraint Project\Constraint-Project\Data\TransmissionOutagesFinal.xlsx</w:t>
-      </w:r>
-      <w:r>
-        <w:rPr>
-          <w:rFonts w:ascii="Times New Roman" w:hAnsi="Times New Roman" w:cs="Times New Roman"/>
-          <w:sz w:val="24"/>
-          <w:szCs w:val="24"/>
-        </w:rPr>
-        <w:t>, sheet_name=</w:t>
-      </w:r>
-      <w:r>
-        <w:rPr>
-          <w:rFonts w:ascii="Times New Roman" w:hAnsi="Times New Roman" w:cs="Times New Roman"/>
-          <w:sz w:val="24"/>
-          <w:szCs w:val="24"/>
-        </w:rPr>
-        <w:t>’2017</w:t>
-      </w:r>
-      <w:r>
-        <w:rPr>
-          <w:rFonts w:ascii="Times New Roman" w:hAnsi="Times New Roman" w:cs="Times New Roman"/>
-          <w:sz w:val="24"/>
-          <w:szCs w:val="24"/>
-        </w:rPr>
-        <w:t>’</w:t>
-      </w:r>
-    </w:p>
-    <w:p>
-      <w:pPr>
-        <w:pStyle w:val="ListParagraph"/>
-        <w:numPr>
-          <w:ilvl w:val="0"/>
-          <w:numId w:val="40"/>
-        </w:numPr>
-        <w:spacing w:after="0" w:line="276" w:lineRule="auto"/>
-        <w:jc w:val="both"/>
-        <w:rPr>
-          <w:rFonts w:ascii="Times New Roman" w:hAnsi="Times New Roman" w:cs="Times New Roman"/>
-          <w:sz w:val="24"/>
-          <w:szCs w:val="24"/>
-        </w:rPr>
-      </w:pPr>
-      <w:r>
-        <w:rPr>
-          <w:rFonts w:ascii="Times New Roman" w:hAnsi="Times New Roman" w:cs="Times New Roman"/>
-          <w:sz w:val="24"/>
-          <w:szCs w:val="24"/>
-        </w:rPr>
-        <w:t>S:\asset ops\GO_Group\Interns\2019\Anubha\Constraint Project\Constraint-Project\Data\TransmissionOutagesFinal.xlsx</w:t>
-      </w:r>
-      <w:r>
-        <w:rPr>
-          <w:rFonts w:ascii="Times New Roman" w:hAnsi="Times New Roman" w:cs="Times New Roman"/>
-          <w:sz w:val="24"/>
-          <w:szCs w:val="24"/>
-        </w:rPr>
-        <w:t>, sheet_name=</w:t>
-      </w:r>
-      <w:r>
-        <w:rPr>
-          <w:rFonts w:ascii="Times New Roman" w:hAnsi="Times New Roman" w:cs="Times New Roman"/>
-          <w:sz w:val="24"/>
-          <w:szCs w:val="24"/>
-        </w:rPr>
-        <w:t>’2018</w:t>
-      </w:r>
-      <w:r>
-        <w:rPr>
-          <w:rFonts w:ascii="Times New Roman" w:hAnsi="Times New Roman" w:cs="Times New Roman"/>
-          <w:sz w:val="24"/>
-          <w:szCs w:val="24"/>
-        </w:rPr>
-        <w:t>’</w:t>
-      </w:r>
-    </w:p>
-    <w:p>
-      <w:pPr>
-        <w:pStyle w:val="ListParagraph"/>
-        <w:numPr>
-          <w:ilvl w:val="0"/>
-          <w:numId w:val="40"/>
-        </w:numPr>
-        <w:spacing w:after="0" w:line="276" w:lineRule="auto"/>
-        <w:jc w:val="both"/>
-        <w:rPr>
-          <w:rFonts w:ascii="Times New Roman" w:hAnsi="Times New Roman" w:cs="Times New Roman"/>
-          <w:sz w:val="24"/>
-          <w:szCs w:val="24"/>
-        </w:rPr>
-      </w:pPr>
-      <w:r>
-        <w:rPr>
-          <w:rFonts w:ascii="Times New Roman" w:hAnsi="Times New Roman" w:cs="Times New Roman"/>
-          <w:sz w:val="24"/>
-          <w:szCs w:val="24"/>
-        </w:rPr>
-        <w:t>S:\asset ops\GO_Group\Interns\2019\Anubha\Constraint Project\Constraint-Project\Data\TransmissionOutagesFinal.xlsx</w:t>
-      </w:r>
-      <w:r>
-        <w:rPr>
-          <w:rFonts w:ascii="Times New Roman" w:hAnsi="Times New Roman" w:cs="Times New Roman"/>
-          <w:sz w:val="24"/>
-          <w:szCs w:val="24"/>
-        </w:rPr>
-        <w:t>, sheet_name=</w:t>
-      </w:r>
-      <w:r>
-        <w:rPr>
-          <w:rFonts w:ascii="Times New Roman" w:hAnsi="Times New Roman" w:cs="Times New Roman"/>
-          <w:sz w:val="24"/>
-          <w:szCs w:val="24"/>
-        </w:rPr>
-        <w:t>’2019</w:t>
-      </w:r>
-      <w:r>
-        <w:rPr>
-          <w:rFonts w:ascii="Times New Roman" w:hAnsi="Times New Roman" w:cs="Times New Roman"/>
-          <w:sz w:val="24"/>
-          <w:szCs w:val="24"/>
-        </w:rPr>
-        <w:t>’</w:t>
-      </w:r>
-    </w:p>
-    <w:p>
-      <w:pPr>
-        <w:pStyle w:val="ListParagraph"/>
-        <w:spacing w:after="0" w:line="276" w:lineRule="auto"/>
-        <w:ind w:left="1440"/>
-        <w:jc w:val="both"/>
-        <w:rPr>
-          <w:rFonts w:ascii="Times New Roman" w:hAnsi="Times New Roman" w:cs="Times New Roman"/>
-          <w:sz w:val="24"/>
-          <w:szCs w:val="24"/>
-        </w:rPr>
-      </w:pPr>
-    </w:p>
-    <w:p>
-      <w:pPr>
-        <w:pStyle w:val="ListParagraph"/>
-        <w:numPr>
-          <w:ilvl w:val="0"/>
-          <w:numId w:val="26"/>
-        </w:numPr>
-        <w:spacing w:after="0" w:line="276" w:lineRule="auto"/>
-        <w:jc w:val="both"/>
-        <w:rPr>
-          <w:rFonts w:ascii="Times New Roman" w:hAnsi="Times New Roman" w:cs="Times New Roman"/>
-          <w:sz w:val="24"/>
-          <w:szCs w:val="24"/>
-        </w:rPr>
-      </w:pPr>
-      <w:r>
-        <w:rPr>
-          <w:rFonts w:ascii="Times New Roman" w:hAnsi="Times New Roman" w:cs="Times New Roman"/>
-          <w:sz w:val="24"/>
-          <w:szCs w:val="24"/>
-        </w:rPr>
-        <w:t>Output Files –</w:t>
-      </w:r>
-    </w:p>
-    <w:p>
-      <w:pPr>
-        <w:pStyle w:val="ListParagraph"/>
-        <w:numPr>
-          <w:ilvl w:val="0"/>
-          <w:numId w:val="45"/>
-        </w:numPr>
-        <w:spacing w:after="0" w:line="276" w:lineRule="auto"/>
-        <w:jc w:val="both"/>
-        <w:rPr>
-          <w:rFonts w:ascii="Times New Roman" w:hAnsi="Times New Roman" w:cs="Times New Roman"/>
-          <w:sz w:val="24"/>
-          <w:szCs w:val="24"/>
-        </w:rPr>
-      </w:pPr>
-      <w:r>
-        <w:rPr>
-          <w:rFonts w:ascii="Times New Roman" w:hAnsi="Times New Roman" w:cs="Times New Roman"/>
-          <w:sz w:val="24"/>
-          <w:szCs w:val="24"/>
-        </w:rPr>
-        <w:t>S:\asset ops\GO_Group\Interns\2019\Anubha\Constraint Project\Constraint-Project\Data\TransmissionOutagesList.xlsx</w:t>
-      </w:r>
-    </w:p>
-    <w:p>
-      <w:pPr>
-        <w:pStyle w:val="ListParagraph"/>
-        <w:spacing w:after="0" w:line="276" w:lineRule="auto"/>
-        <w:ind w:left="1440"/>
-        <w:jc w:val="both"/>
-        <w:rPr>
-          <w:rFonts w:ascii="Times New Roman" w:hAnsi="Times New Roman" w:cs="Times New Roman"/>
-          <w:sz w:val="24"/>
-          <w:szCs w:val="24"/>
-        </w:rPr>
-      </w:pPr>
-    </w:p>
-    <w:p>
-      <w:pPr>
-        <w:spacing w:after="0" w:line="276" w:lineRule="auto"/>
-        <w:jc w:val="both"/>
-        <w:rPr>
-          <w:rFonts w:ascii="Times New Roman" w:hAnsi="Times New Roman" w:cs="Times New Roman"/>
-          <w:b/>
-          <w:sz w:val="24"/>
-          <w:szCs w:val="24"/>
-        </w:rPr>
-      </w:pPr>
-      <w:r>
-        <w:rPr>
-          <w:rFonts w:ascii="Times New Roman" w:hAnsi="Times New Roman" w:cs="Times New Roman"/>
-          <w:b/>
-          <w:sz w:val="24"/>
-          <w:szCs w:val="24"/>
-        </w:rPr>
-        <w:t>File number – 1</w:t>
-      </w:r>
-      <w:r>
-        <w:rPr>
-          <w:rFonts w:ascii="Times New Roman" w:hAnsi="Times New Roman" w:cs="Times New Roman"/>
-          <w:b/>
-          <w:sz w:val="24"/>
-          <w:szCs w:val="24"/>
-        </w:rPr>
-        <w:t>7</w:t>
-      </w:r>
-      <w:r>
-        <w:rPr>
-          <w:rFonts w:ascii="Times New Roman" w:hAnsi="Times New Roman" w:cs="Times New Roman"/>
-          <w:b/>
-          <w:sz w:val="24"/>
-          <w:szCs w:val="24"/>
-        </w:rPr>
-        <w:t>:</w:t>
-      </w:r>
-    </w:p>
-    <w:p>
-      <w:pPr>
-        <w:pStyle w:val="ListParagraph"/>
-        <w:numPr>
-          <w:ilvl w:val="0"/>
-          <w:numId w:val="5"/>
-        </w:numPr>
-        <w:spacing w:after="0" w:line="276" w:lineRule="auto"/>
-        <w:jc w:val="both"/>
-        <w:rPr>
-          <w:rFonts w:ascii="Times New Roman" w:hAnsi="Times New Roman" w:cs="Times New Roman"/>
-          <w:b/>
-          <w:sz w:val="24"/>
-          <w:szCs w:val="24"/>
-        </w:rPr>
-      </w:pPr>
-      <w:r>
-        <w:rPr>
-          <w:rFonts w:ascii="Times New Roman" w:hAnsi="Times New Roman" w:cs="Times New Roman"/>
-          <w:sz w:val="24"/>
-          <w:szCs w:val="24"/>
-        </w:rPr>
-        <w:t>File name: CalculationTrial.py</w:t>
-      </w:r>
-    </w:p>
-    <w:p>
-      <w:pPr>
-        <w:pStyle w:val="ListParagraph"/>
-        <w:numPr>
-          <w:ilvl w:val="0"/>
-          <w:numId w:val="5"/>
-        </w:numPr>
-        <w:spacing w:after="0" w:line="276" w:lineRule="auto"/>
-        <w:jc w:val="both"/>
-        <w:rPr>
-          <w:rFonts w:ascii="Times New Roman" w:hAnsi="Times New Roman" w:cs="Times New Roman"/>
-          <w:b/>
-          <w:sz w:val="24"/>
-          <w:szCs w:val="24"/>
-        </w:rPr>
-      </w:pPr>
-      <w:r>
-        <w:rPr>
-          <w:rFonts w:ascii="Times New Roman" w:hAnsi="Times New Roman" w:cs="Times New Roman"/>
-          <w:sz w:val="24"/>
-          <w:szCs w:val="24"/>
-        </w:rPr>
-        <w:t>Purpose: this file is created to</w:t>
-      </w:r>
-      <w:r>
-        <w:rPr>
-          <w:rFonts w:ascii="Times New Roman" w:hAnsi="Times New Roman" w:cs="Times New Roman"/>
-          <w:sz w:val="24"/>
-          <w:szCs w:val="24"/>
-        </w:rPr>
-        <w:t xml:space="preserve"> perform </w:t>
-      </w:r>
-      <w:proofErr w:type="spellStart"/>
-      <w:r>
-        <w:rPr>
-          <w:rFonts w:ascii="Times New Roman" w:hAnsi="Times New Roman" w:cs="Times New Roman"/>
-          <w:sz w:val="24"/>
-          <w:szCs w:val="24"/>
-        </w:rPr>
-        <w:t>lodf</w:t>
-      </w:r>
-      <w:proofErr w:type="spellEnd"/>
-      <w:r>
-        <w:rPr>
-          <w:rFonts w:ascii="Times New Roman" w:hAnsi="Times New Roman" w:cs="Times New Roman"/>
-          <w:sz w:val="24"/>
-          <w:szCs w:val="24"/>
-        </w:rPr>
-        <w:t xml:space="preserve">, </w:t>
-      </w:r>
-      <w:proofErr w:type="spellStart"/>
-      <w:r>
-        <w:rPr>
-          <w:rFonts w:ascii="Times New Roman" w:hAnsi="Times New Roman" w:cs="Times New Roman"/>
-          <w:sz w:val="24"/>
-          <w:szCs w:val="24"/>
-        </w:rPr>
-        <w:t>ptdf</w:t>
-      </w:r>
-      <w:proofErr w:type="spellEnd"/>
-      <w:r>
-        <w:rPr>
-          <w:rFonts w:ascii="Times New Roman" w:hAnsi="Times New Roman" w:cs="Times New Roman"/>
-          <w:sz w:val="24"/>
-          <w:szCs w:val="24"/>
-        </w:rPr>
-        <w:t xml:space="preserve"> and </w:t>
-      </w:r>
-      <w:proofErr w:type="spellStart"/>
-      <w:r>
-        <w:rPr>
-          <w:rFonts w:ascii="Times New Roman" w:hAnsi="Times New Roman" w:cs="Times New Roman"/>
-          <w:sz w:val="24"/>
-          <w:szCs w:val="24"/>
-        </w:rPr>
-        <w:t>tlr</w:t>
-      </w:r>
-      <w:proofErr w:type="spellEnd"/>
-      <w:r>
-        <w:rPr>
-          <w:rFonts w:ascii="Times New Roman" w:hAnsi="Times New Roman" w:cs="Times New Roman"/>
-          <w:sz w:val="24"/>
-          <w:szCs w:val="24"/>
-        </w:rPr>
-        <w:t xml:space="preserve"> calculations to find relationship between a constraint and transmission outage. </w:t>
-      </w:r>
-      <w:r>
-        <w:rPr>
-          <w:rFonts w:ascii="Times New Roman" w:hAnsi="Times New Roman" w:cs="Times New Roman"/>
-          <w:sz w:val="24"/>
-          <w:szCs w:val="24"/>
-        </w:rPr>
-        <w:t xml:space="preserve">     </w:t>
-      </w:r>
-    </w:p>
-    <w:p>
-      <w:pPr>
-        <w:pStyle w:val="ListParagraph"/>
-        <w:numPr>
-          <w:ilvl w:val="0"/>
-          <w:numId w:val="5"/>
-        </w:numPr>
-        <w:spacing w:after="0" w:line="276" w:lineRule="auto"/>
-        <w:jc w:val="both"/>
-        <w:rPr>
-          <w:rFonts w:ascii="Times New Roman" w:hAnsi="Times New Roman" w:cs="Times New Roman"/>
-          <w:sz w:val="24"/>
-          <w:szCs w:val="24"/>
-        </w:rPr>
-      </w:pPr>
-      <w:r>
-        <w:rPr>
-          <w:rFonts w:ascii="Times New Roman" w:hAnsi="Times New Roman" w:cs="Times New Roman"/>
-          <w:sz w:val="24"/>
-          <w:szCs w:val="24"/>
-        </w:rPr>
-        <w:t xml:space="preserve">Input Files – </w:t>
-      </w:r>
-    </w:p>
-    <w:p>
-      <w:pPr>
-        <w:pStyle w:val="ListParagraph"/>
-        <w:numPr>
-          <w:ilvl w:val="0"/>
-          <w:numId w:val="43"/>
-        </w:numPr>
-        <w:spacing w:line="276" w:lineRule="auto"/>
-        <w:jc w:val="both"/>
-        <w:rPr>
-          <w:rFonts w:ascii="Times New Roman" w:hAnsi="Times New Roman" w:cs="Times New Roman"/>
-          <w:sz w:val="24"/>
-          <w:szCs w:val="24"/>
-        </w:rPr>
-      </w:pPr>
-      <w:r>
-        <w:rPr>
-          <w:rFonts w:ascii="Times New Roman" w:hAnsi="Times New Roman" w:cs="Times New Roman"/>
-          <w:sz w:val="24"/>
-          <w:szCs w:val="24"/>
-        </w:rPr>
-        <w:t>S:\asset ops\GO_Group\Interns\2019\Anubha\Constraint Project\Constraint-Project\Data\UniqueConstraintContingencyPair\ConstraintContingencyFinalList.xlsx, sheet_name = “2019</w:t>
-      </w:r>
-    </w:p>
-    <w:p>
-      <w:pPr>
-        <w:pStyle w:val="ListParagraph"/>
-        <w:numPr>
-          <w:ilvl w:val="0"/>
-          <w:numId w:val="43"/>
-        </w:numPr>
-        <w:spacing w:line="276" w:lineRule="auto"/>
-        <w:jc w:val="both"/>
-        <w:rPr>
-          <w:rFonts w:ascii="Times New Roman" w:hAnsi="Times New Roman" w:cs="Times New Roman"/>
-          <w:sz w:val="24"/>
-          <w:szCs w:val="24"/>
-        </w:rPr>
-      </w:pPr>
-      <w:r>
-        <w:rPr>
-          <w:rFonts w:ascii="Times New Roman" w:hAnsi="Times New Roman" w:cs="Times New Roman"/>
-          <w:sz w:val="24"/>
-          <w:szCs w:val="24"/>
-        </w:rPr>
-        <w:t>S:\asset ops\GO_Group\Interns\2019\Anubha\Constraint Project\Constraint-Project\Data\TransmissionOutagesList.xlsx, sheet_name= “2019”</w:t>
-      </w:r>
-    </w:p>
-    <w:p>
-      <w:pPr>
-        <w:pStyle w:val="ListParagraph"/>
-        <w:numPr>
-          <w:ilvl w:val="0"/>
-          <w:numId w:val="26"/>
-        </w:numPr>
-        <w:spacing w:after="0" w:line="276" w:lineRule="auto"/>
-        <w:jc w:val="both"/>
-        <w:rPr>
-          <w:rFonts w:ascii="Times New Roman" w:hAnsi="Times New Roman" w:cs="Times New Roman"/>
-          <w:sz w:val="24"/>
-          <w:szCs w:val="24"/>
-        </w:rPr>
-      </w:pPr>
-      <w:r>
-        <w:rPr>
-          <w:rFonts w:ascii="Times New Roman" w:hAnsi="Times New Roman" w:cs="Times New Roman"/>
-          <w:sz w:val="24"/>
-          <w:szCs w:val="24"/>
-        </w:rPr>
-        <w:t>Output Files –</w:t>
-      </w:r>
-    </w:p>
-    <w:p>
-      <w:pPr>
-        <w:pStyle w:val="ListParagraph"/>
-        <w:numPr>
-          <w:ilvl w:val="0"/>
-          <w:numId w:val="44"/>
-        </w:numPr>
-        <w:spacing w:line="276" w:lineRule="auto"/>
-        <w:jc w:val="both"/>
-        <w:rPr>
-          <w:rFonts w:ascii="Times New Roman" w:hAnsi="Times New Roman" w:cs="Times New Roman"/>
-          <w:sz w:val="24"/>
-          <w:szCs w:val="24"/>
-        </w:rPr>
-      </w:pPr>
-      <w:r>
-        <w:rPr>
-          <w:rFonts w:ascii="Times New Roman" w:hAnsi="Times New Roman" w:cs="Times New Roman"/>
-          <w:sz w:val="24"/>
-          <w:szCs w:val="24"/>
-        </w:rPr>
-        <w:t>S:\asset ops\GO_Group\Interns\2019\Anubha\Constraint Project\Constraint-Project\Data\Trial Data\Constraints.xlsx</w:t>
-      </w:r>
-    </w:p>
-    <w:p>
-      <w:pPr>
-        <w:pStyle w:val="ListParagraph"/>
-        <w:numPr>
-          <w:ilvl w:val="0"/>
-          <w:numId w:val="44"/>
-        </w:numPr>
-        <w:spacing w:line="276" w:lineRule="auto"/>
-        <w:jc w:val="both"/>
-        <w:rPr>
-          <w:rFonts w:ascii="Times New Roman" w:hAnsi="Times New Roman" w:cs="Times New Roman"/>
-          <w:sz w:val="24"/>
-          <w:szCs w:val="24"/>
-        </w:rPr>
-      </w:pPr>
-      <w:r>
-        <w:rPr>
-          <w:rFonts w:ascii="Times New Roman" w:hAnsi="Times New Roman" w:cs="Times New Roman"/>
-          <w:sz w:val="24"/>
-          <w:szCs w:val="24"/>
-        </w:rPr>
-        <w:t>S:\asset ops\GO_Group\Interns\2019\Anubha\Constraint Project\Constraint-Project\Data\Trial Data\Outages.xlsx</w:t>
-      </w:r>
-    </w:p>
-    <w:p>
-      <w:pPr>
-        <w:pStyle w:val="ListParagraph"/>
-        <w:numPr>
-          <w:ilvl w:val="0"/>
-          <w:numId w:val="44"/>
-        </w:numPr>
-        <w:spacing w:line="276" w:lineRule="auto"/>
-        <w:jc w:val="both"/>
-        <w:rPr>
-          <w:rFonts w:ascii="Times New Roman" w:hAnsi="Times New Roman" w:cs="Times New Roman"/>
-          <w:sz w:val="24"/>
-          <w:szCs w:val="24"/>
-        </w:rPr>
-      </w:pPr>
-      <w:r>
-        <w:rPr>
-          <w:rFonts w:ascii="Times New Roman" w:hAnsi="Times New Roman" w:cs="Times New Roman"/>
-          <w:sz w:val="24"/>
-          <w:szCs w:val="24"/>
-        </w:rPr>
-        <w:t>S:\asset ops\GO_Group\Interns\2019\Anubha\Constraint Project\Constraint-Project\Data\Trial Data\CalculationLODF.xlsx</w:t>
-      </w:r>
-    </w:p>
-    <w:p>
-      <w:pPr>
-        <w:spacing w:line="276" w:lineRule="auto"/>
-        <w:jc w:val="both"/>
-        <w:rPr>
-          <w:rFonts w:ascii="Times New Roman" w:hAnsi="Times New Roman" w:cs="Times New Roman"/>
-          <w:sz w:val="24"/>
-          <w:szCs w:val="24"/>
-        </w:rPr>
-      </w:pPr>
-    </w:p>
-    <w:p>
-      <w:pPr>
-        <w:spacing w:line="276" w:lineRule="auto"/>
-        <w:jc w:val="both"/>
-        <w:rPr>
-          <w:rFonts w:ascii="Times New Roman" w:hAnsi="Times New Roman" w:cs="Times New Roman"/>
-          <w:sz w:val="24"/>
-          <w:szCs w:val="24"/>
-        </w:rPr>
-      </w:pPr>
-    </w:p>
-    <w:p>
-      <w:pPr>
-        <w:pStyle w:val="ListParagraph"/>
-        <w:spacing w:after="0" w:line="276" w:lineRule="auto"/>
-        <w:jc w:val="both"/>
-        <w:rPr>
-          <w:rFonts w:ascii="Times New Roman" w:hAnsi="Times New Roman" w:cs="Times New Roman"/>
-          <w:sz w:val="24"/>
-          <w:szCs w:val="24"/>
-        </w:rPr>
-      </w:pPr>
-    </w:p>
-    <w:p>
-      <w:pPr>
-        <w:spacing w:after="0" w:line="276" w:lineRule="auto"/>
-        <w:jc w:val="both"/>
-        <w:rPr>
-          <w:rFonts w:ascii="Times New Roman" w:hAnsi="Times New Roman" w:cs="Times New Roman"/>
-          <w:b/>
-          <w:sz w:val="24"/>
-          <w:szCs w:val="24"/>
-        </w:rPr>
-      </w:pPr>
-    </w:p>
-    <w:p>
-      <w:pPr>
-        <w:spacing w:after="0" w:line="276" w:lineRule="auto"/>
-        <w:jc w:val="both"/>
-        <w:rPr>
-          <w:rFonts w:ascii="Times New Roman" w:hAnsi="Times New Roman" w:cs="Times New Roman"/>
-          <w:b/>
-          <w:sz w:val="24"/>
-          <w:szCs w:val="24"/>
-        </w:rPr>
-      </w:pPr>
-      <w:r>
-        <w:rPr>
-          <w:rFonts w:ascii="Times New Roman" w:hAnsi="Times New Roman" w:cs="Times New Roman"/>
-          <w:b/>
-          <w:sz w:val="24"/>
-          <w:szCs w:val="24"/>
-        </w:rPr>
-        <w:lastRenderedPageBreak/>
-        <w:t>File number – 18:</w:t>
-      </w:r>
-    </w:p>
-    <w:p>
-      <w:pPr>
-        <w:pStyle w:val="ListParagraph"/>
-        <w:numPr>
-          <w:ilvl w:val="0"/>
-          <w:numId w:val="5"/>
-        </w:numPr>
-        <w:spacing w:after="0" w:line="276" w:lineRule="auto"/>
-        <w:jc w:val="both"/>
-        <w:rPr>
-          <w:rFonts w:ascii="Times New Roman" w:hAnsi="Times New Roman" w:cs="Times New Roman"/>
-          <w:b/>
-          <w:sz w:val="24"/>
-          <w:szCs w:val="24"/>
-        </w:rPr>
-      </w:pPr>
-      <w:r>
-        <w:rPr>
-          <w:rFonts w:ascii="Times New Roman" w:hAnsi="Times New Roman" w:cs="Times New Roman"/>
-          <w:sz w:val="24"/>
-          <w:szCs w:val="24"/>
-        </w:rPr>
-        <w:t>File name: CalculationNewMethod.py</w:t>
-      </w:r>
-    </w:p>
-    <w:p>
-      <w:pPr>
-        <w:spacing w:after="0" w:line="276" w:lineRule="auto"/>
-        <w:jc w:val="both"/>
-        <w:rPr>
-          <w:rFonts w:ascii="Times New Roman" w:hAnsi="Times New Roman" w:cs="Times New Roman"/>
-          <w:b/>
-          <w:sz w:val="24"/>
-          <w:szCs w:val="24"/>
-        </w:rPr>
-      </w:pPr>
-    </w:p>
-    <w:p>
-      <w:pPr>
-        <w:spacing w:after="0" w:line="276" w:lineRule="auto"/>
-        <w:jc w:val="both"/>
-        <w:rPr>
-          <w:rFonts w:ascii="Times New Roman" w:hAnsi="Times New Roman" w:cs="Times New Roman"/>
-          <w:b/>
-          <w:sz w:val="24"/>
-          <w:szCs w:val="24"/>
-        </w:rPr>
-      </w:pPr>
       <w:r>
         <w:rPr>
           <w:rFonts w:ascii="Times New Roman" w:hAnsi="Times New Roman" w:cs="Times New Roman"/>
@@ -12271,6 +12468,92 @@
     </w:lvl>
   </w:abstractNum>
   <w:abstractNum w:abstractNumId="28" w15:restartNumberingAfterBreak="0">
+    <w:nsid w:val="43985B94"/>
+    <w:multiLevelType w:val="hybridMultilevel"/>
+    <w:tmpl w:val="D92ABFF0"/>
+    <w:lvl w:ilvl="0" w:tplc="0409000F">
+      <w:start w:val="1"/>
+      <w:numFmt w:val="decimal"/>
+      <w:lvlText w:val="%1."/>
+      <w:lvlJc w:val="left"/>
+      <w:pPr>
+        <w:ind w:left="1440" w:hanging="360"/>
+      </w:pPr>
+    </w:lvl>
+    <w:lvl w:ilvl="1" w:tplc="04090019" w:tentative="1">
+      <w:start w:val="1"/>
+      <w:numFmt w:val="lowerLetter"/>
+      <w:lvlText w:val="%2."/>
+      <w:lvlJc w:val="left"/>
+      <w:pPr>
+        <w:ind w:left="2160" w:hanging="360"/>
+      </w:pPr>
+    </w:lvl>
+    <w:lvl w:ilvl="2" w:tplc="0409001B" w:tentative="1">
+      <w:start w:val="1"/>
+      <w:numFmt w:val="lowerRoman"/>
+      <w:lvlText w:val="%3."/>
+      <w:lvlJc w:val="right"/>
+      <w:pPr>
+        <w:ind w:left="2880" w:hanging="180"/>
+      </w:pPr>
+    </w:lvl>
+    <w:lvl w:ilvl="3" w:tplc="0409000F" w:tentative="1">
+      <w:start w:val="1"/>
+      <w:numFmt w:val="decimal"/>
+      <w:lvlText w:val="%4."/>
+      <w:lvlJc w:val="left"/>
+      <w:pPr>
+        <w:ind w:left="3600" w:hanging="360"/>
+      </w:pPr>
+    </w:lvl>
+    <w:lvl w:ilvl="4" w:tplc="04090019" w:tentative="1">
+      <w:start w:val="1"/>
+      <w:numFmt w:val="lowerLetter"/>
+      <w:lvlText w:val="%5."/>
+      <w:lvlJc w:val="left"/>
+      <w:pPr>
+        <w:ind w:left="4320" w:hanging="360"/>
+      </w:pPr>
+    </w:lvl>
+    <w:lvl w:ilvl="5" w:tplc="0409001B" w:tentative="1">
+      <w:start w:val="1"/>
+      <w:numFmt w:val="lowerRoman"/>
+      <w:lvlText w:val="%6."/>
+      <w:lvlJc w:val="right"/>
+      <w:pPr>
+        <w:ind w:left="5040" w:hanging="180"/>
+      </w:pPr>
+    </w:lvl>
+    <w:lvl w:ilvl="6" w:tplc="0409000F" w:tentative="1">
+      <w:start w:val="1"/>
+      <w:numFmt w:val="decimal"/>
+      <w:lvlText w:val="%7."/>
+      <w:lvlJc w:val="left"/>
+      <w:pPr>
+        <w:ind w:left="5760" w:hanging="360"/>
+      </w:pPr>
+    </w:lvl>
+    <w:lvl w:ilvl="7" w:tplc="04090019" w:tentative="1">
+      <w:start w:val="1"/>
+      <w:numFmt w:val="lowerLetter"/>
+      <w:lvlText w:val="%8."/>
+      <w:lvlJc w:val="left"/>
+      <w:pPr>
+        <w:ind w:left="6480" w:hanging="360"/>
+      </w:pPr>
+    </w:lvl>
+    <w:lvl w:ilvl="8" w:tplc="0409001B" w:tentative="1">
+      <w:start w:val="1"/>
+      <w:numFmt w:val="lowerRoman"/>
+      <w:lvlText w:val="%9."/>
+      <w:lvlJc w:val="right"/>
+      <w:pPr>
+        <w:ind w:left="7200" w:hanging="180"/>
+      </w:pPr>
+    </w:lvl>
+  </w:abstractNum>
+  <w:abstractNum w:abstractNumId="29" w15:restartNumberingAfterBreak="0">
     <w:nsid w:val="461F4E3B"/>
     <w:multiLevelType w:val="hybridMultilevel"/>
     <w:tmpl w:val="3AD20172"/>
@@ -12356,7 +12639,7 @@
       </w:pPr>
     </w:lvl>
   </w:abstractNum>
-  <w:abstractNum w:abstractNumId="29" w15:restartNumberingAfterBreak="0">
+  <w:abstractNum w:abstractNumId="30" w15:restartNumberingAfterBreak="0">
     <w:nsid w:val="48C97A0B"/>
     <w:multiLevelType w:val="hybridMultilevel"/>
     <w:tmpl w:val="20AA6E5E"/>
@@ -12442,7 +12725,7 @@
       </w:pPr>
     </w:lvl>
   </w:abstractNum>
-  <w:abstractNum w:abstractNumId="30" w15:restartNumberingAfterBreak="0">
+  <w:abstractNum w:abstractNumId="31" w15:restartNumberingAfterBreak="0">
     <w:nsid w:val="4E0428E5"/>
     <w:multiLevelType w:val="hybridMultilevel"/>
     <w:tmpl w:val="7ABE6F10"/>
@@ -12531,7 +12814,7 @@
       </w:pPr>
     </w:lvl>
   </w:abstractNum>
-  <w:abstractNum w:abstractNumId="31" w15:restartNumberingAfterBreak="0">
+  <w:abstractNum w:abstractNumId="32" w15:restartNumberingAfterBreak="0">
     <w:nsid w:val="4E4904D5"/>
     <w:multiLevelType w:val="hybridMultilevel"/>
     <w:tmpl w:val="1500F06A"/>
@@ -12617,7 +12900,7 @@
       </w:pPr>
     </w:lvl>
   </w:abstractNum>
-  <w:abstractNum w:abstractNumId="32" w15:restartNumberingAfterBreak="0">
+  <w:abstractNum w:abstractNumId="33" w15:restartNumberingAfterBreak="0">
     <w:nsid w:val="51027DF7"/>
     <w:multiLevelType w:val="hybridMultilevel"/>
     <w:tmpl w:val="904A0270"/>
@@ -12730,7 +13013,93 @@
       </w:rPr>
     </w:lvl>
   </w:abstractNum>
-  <w:abstractNum w:abstractNumId="33" w15:restartNumberingAfterBreak="0">
+  <w:abstractNum w:abstractNumId="34" w15:restartNumberingAfterBreak="0">
+    <w:nsid w:val="524D2338"/>
+    <w:multiLevelType w:val="hybridMultilevel"/>
+    <w:tmpl w:val="D92ABFF0"/>
+    <w:lvl w:ilvl="0" w:tplc="0409000F">
+      <w:start w:val="1"/>
+      <w:numFmt w:val="decimal"/>
+      <w:lvlText w:val="%1."/>
+      <w:lvlJc w:val="left"/>
+      <w:pPr>
+        <w:ind w:left="1440" w:hanging="360"/>
+      </w:pPr>
+    </w:lvl>
+    <w:lvl w:ilvl="1" w:tplc="04090019" w:tentative="1">
+      <w:start w:val="1"/>
+      <w:numFmt w:val="lowerLetter"/>
+      <w:lvlText w:val="%2."/>
+      <w:lvlJc w:val="left"/>
+      <w:pPr>
+        <w:ind w:left="2160" w:hanging="360"/>
+      </w:pPr>
+    </w:lvl>
+    <w:lvl w:ilvl="2" w:tplc="0409001B" w:tentative="1">
+      <w:start w:val="1"/>
+      <w:numFmt w:val="lowerRoman"/>
+      <w:lvlText w:val="%3."/>
+      <w:lvlJc w:val="right"/>
+      <w:pPr>
+        <w:ind w:left="2880" w:hanging="180"/>
+      </w:pPr>
+    </w:lvl>
+    <w:lvl w:ilvl="3" w:tplc="0409000F" w:tentative="1">
+      <w:start w:val="1"/>
+      <w:numFmt w:val="decimal"/>
+      <w:lvlText w:val="%4."/>
+      <w:lvlJc w:val="left"/>
+      <w:pPr>
+        <w:ind w:left="3600" w:hanging="360"/>
+      </w:pPr>
+    </w:lvl>
+    <w:lvl w:ilvl="4" w:tplc="04090019" w:tentative="1">
+      <w:start w:val="1"/>
+      <w:numFmt w:val="lowerLetter"/>
+      <w:lvlText w:val="%5."/>
+      <w:lvlJc w:val="left"/>
+      <w:pPr>
+        <w:ind w:left="4320" w:hanging="360"/>
+      </w:pPr>
+    </w:lvl>
+    <w:lvl w:ilvl="5" w:tplc="0409001B" w:tentative="1">
+      <w:start w:val="1"/>
+      <w:numFmt w:val="lowerRoman"/>
+      <w:lvlText w:val="%6."/>
+      <w:lvlJc w:val="right"/>
+      <w:pPr>
+        <w:ind w:left="5040" w:hanging="180"/>
+      </w:pPr>
+    </w:lvl>
+    <w:lvl w:ilvl="6" w:tplc="0409000F" w:tentative="1">
+      <w:start w:val="1"/>
+      <w:numFmt w:val="decimal"/>
+      <w:lvlText w:val="%7."/>
+      <w:lvlJc w:val="left"/>
+      <w:pPr>
+        <w:ind w:left="5760" w:hanging="360"/>
+      </w:pPr>
+    </w:lvl>
+    <w:lvl w:ilvl="7" w:tplc="04090019" w:tentative="1">
+      <w:start w:val="1"/>
+      <w:numFmt w:val="lowerLetter"/>
+      <w:lvlText w:val="%8."/>
+      <w:lvlJc w:val="left"/>
+      <w:pPr>
+        <w:ind w:left="6480" w:hanging="360"/>
+      </w:pPr>
+    </w:lvl>
+    <w:lvl w:ilvl="8" w:tplc="0409001B" w:tentative="1">
+      <w:start w:val="1"/>
+      <w:numFmt w:val="lowerRoman"/>
+      <w:lvlText w:val="%9."/>
+      <w:lvlJc w:val="right"/>
+      <w:pPr>
+        <w:ind w:left="7200" w:hanging="180"/>
+      </w:pPr>
+    </w:lvl>
+  </w:abstractNum>
+  <w:abstractNum w:abstractNumId="35" w15:restartNumberingAfterBreak="0">
     <w:nsid w:val="527D4C75"/>
     <w:multiLevelType w:val="hybridMultilevel"/>
     <w:tmpl w:val="3460B3EE"/>
@@ -12843,7 +13212,7 @@
       </w:rPr>
     </w:lvl>
   </w:abstractNum>
-  <w:abstractNum w:abstractNumId="34" w15:restartNumberingAfterBreak="0">
+  <w:abstractNum w:abstractNumId="36" w15:restartNumberingAfterBreak="0">
     <w:nsid w:val="536875D8"/>
     <w:multiLevelType w:val="hybridMultilevel"/>
     <w:tmpl w:val="63F4F132"/>
@@ -12929,7 +13298,7 @@
       </w:pPr>
     </w:lvl>
   </w:abstractNum>
-  <w:abstractNum w:abstractNumId="35" w15:restartNumberingAfterBreak="0">
+  <w:abstractNum w:abstractNumId="37" w15:restartNumberingAfterBreak="0">
     <w:nsid w:val="559800F5"/>
     <w:multiLevelType w:val="hybridMultilevel"/>
     <w:tmpl w:val="D92ABFF0"/>
@@ -13015,7 +13384,7 @@
       </w:pPr>
     </w:lvl>
   </w:abstractNum>
-  <w:abstractNum w:abstractNumId="36" w15:restartNumberingAfterBreak="0">
+  <w:abstractNum w:abstractNumId="38" w15:restartNumberingAfterBreak="0">
     <w:nsid w:val="559D2D61"/>
     <w:multiLevelType w:val="hybridMultilevel"/>
     <w:tmpl w:val="D222168C"/>
@@ -13101,7 +13470,7 @@
       </w:pPr>
     </w:lvl>
   </w:abstractNum>
-  <w:abstractNum w:abstractNumId="37" w15:restartNumberingAfterBreak="0">
+  <w:abstractNum w:abstractNumId="39" w15:restartNumberingAfterBreak="0">
     <w:nsid w:val="58545CD5"/>
     <w:multiLevelType w:val="hybridMultilevel"/>
     <w:tmpl w:val="28104B4E"/>
@@ -13190,7 +13559,7 @@
       </w:pPr>
     </w:lvl>
   </w:abstractNum>
-  <w:abstractNum w:abstractNumId="38" w15:restartNumberingAfterBreak="0">
+  <w:abstractNum w:abstractNumId="40" w15:restartNumberingAfterBreak="0">
     <w:nsid w:val="5B923E05"/>
     <w:multiLevelType w:val="hybridMultilevel"/>
     <w:tmpl w:val="733EAD58"/>
@@ -13279,7 +13648,7 @@
       </w:pPr>
     </w:lvl>
   </w:abstractNum>
-  <w:abstractNum w:abstractNumId="39" w15:restartNumberingAfterBreak="0">
+  <w:abstractNum w:abstractNumId="41" w15:restartNumberingAfterBreak="0">
     <w:nsid w:val="60C70E09"/>
     <w:multiLevelType w:val="hybridMultilevel"/>
     <w:tmpl w:val="F7FE93A8"/>
@@ -13368,7 +13737,7 @@
       </w:pPr>
     </w:lvl>
   </w:abstractNum>
-  <w:abstractNum w:abstractNumId="40" w15:restartNumberingAfterBreak="0">
+  <w:abstractNum w:abstractNumId="42" w15:restartNumberingAfterBreak="0">
     <w:nsid w:val="644E4D33"/>
     <w:multiLevelType w:val="hybridMultilevel"/>
     <w:tmpl w:val="B5180B72"/>
@@ -13481,7 +13850,7 @@
       </w:rPr>
     </w:lvl>
   </w:abstractNum>
-  <w:abstractNum w:abstractNumId="41" w15:restartNumberingAfterBreak="0">
+  <w:abstractNum w:abstractNumId="43" w15:restartNumberingAfterBreak="0">
     <w:nsid w:val="6F956C8C"/>
     <w:multiLevelType w:val="hybridMultilevel"/>
     <w:tmpl w:val="65CCB854"/>
@@ -13570,7 +13939,7 @@
       </w:pPr>
     </w:lvl>
   </w:abstractNum>
-  <w:abstractNum w:abstractNumId="42" w15:restartNumberingAfterBreak="0">
+  <w:abstractNum w:abstractNumId="44" w15:restartNumberingAfterBreak="0">
     <w:nsid w:val="75836B25"/>
     <w:multiLevelType w:val="hybridMultilevel"/>
     <w:tmpl w:val="63D08524"/>
@@ -13683,7 +14052,7 @@
       </w:rPr>
     </w:lvl>
   </w:abstractNum>
-  <w:abstractNum w:abstractNumId="43" w15:restartNumberingAfterBreak="0">
+  <w:abstractNum w:abstractNumId="45" w15:restartNumberingAfterBreak="0">
     <w:nsid w:val="79A86A8D"/>
     <w:multiLevelType w:val="hybridMultilevel"/>
     <w:tmpl w:val="DD906C6C"/>
@@ -13796,7 +14165,7 @@
       </w:rPr>
     </w:lvl>
   </w:abstractNum>
-  <w:abstractNum w:abstractNumId="44" w15:restartNumberingAfterBreak="0">
+  <w:abstractNum w:abstractNumId="46" w15:restartNumberingAfterBreak="0">
     <w:nsid w:val="7B500F8C"/>
     <w:multiLevelType w:val="hybridMultilevel"/>
     <w:tmpl w:val="733EAD58"/>
@@ -13889,13 +14258,13 @@
     <w:abstractNumId w:val="11"/>
   </w:num>
   <w:num w:numId="2">
-    <w:abstractNumId w:val="42"/>
+    <w:abstractNumId w:val="44"/>
   </w:num>
   <w:num w:numId="3">
-    <w:abstractNumId w:val="43"/>
+    <w:abstractNumId w:val="45"/>
   </w:num>
   <w:num w:numId="4">
-    <w:abstractNumId w:val="29"/>
+    <w:abstractNumId w:val="30"/>
   </w:num>
   <w:num w:numId="5">
     <w:abstractNumId w:val="9"/>
@@ -13904,10 +14273,10 @@
     <w:abstractNumId w:val="3"/>
   </w:num>
   <w:num w:numId="7">
-    <w:abstractNumId w:val="40"/>
+    <w:abstractNumId w:val="42"/>
   </w:num>
   <w:num w:numId="8">
-    <w:abstractNumId w:val="30"/>
+    <w:abstractNumId w:val="31"/>
   </w:num>
   <w:num w:numId="9">
     <w:abstractNumId w:val="1"/>
@@ -13916,10 +14285,10 @@
     <w:abstractNumId w:val="13"/>
   </w:num>
   <w:num w:numId="11">
-    <w:abstractNumId w:val="36"/>
+    <w:abstractNumId w:val="38"/>
   </w:num>
   <w:num w:numId="12">
-    <w:abstractNumId w:val="32"/>
+    <w:abstractNumId w:val="33"/>
   </w:num>
   <w:num w:numId="13">
     <w:abstractNumId w:val="25"/>
@@ -13937,16 +14306,16 @@
     <w:abstractNumId w:val="0"/>
   </w:num>
   <w:num w:numId="18">
-    <w:abstractNumId w:val="33"/>
+    <w:abstractNumId w:val="35"/>
   </w:num>
   <w:num w:numId="19">
-    <w:abstractNumId w:val="28"/>
+    <w:abstractNumId w:val="29"/>
   </w:num>
   <w:num w:numId="20">
     <w:abstractNumId w:val="17"/>
   </w:num>
   <w:num w:numId="21">
-    <w:abstractNumId w:val="39"/>
+    <w:abstractNumId w:val="41"/>
   </w:num>
   <w:num w:numId="22">
     <w:abstractNumId w:val="19"/>
@@ -13979,28 +14348,28 @@
     <w:abstractNumId w:val="22"/>
   </w:num>
   <w:num w:numId="32">
-    <w:abstractNumId w:val="41"/>
+    <w:abstractNumId w:val="43"/>
   </w:num>
   <w:num w:numId="33">
-    <w:abstractNumId w:val="44"/>
+    <w:abstractNumId w:val="46"/>
   </w:num>
   <w:num w:numId="34">
-    <w:abstractNumId w:val="38"/>
+    <w:abstractNumId w:val="40"/>
   </w:num>
   <w:num w:numId="35">
-    <w:abstractNumId w:val="37"/>
+    <w:abstractNumId w:val="39"/>
   </w:num>
   <w:num w:numId="36">
     <w:abstractNumId w:val="4"/>
   </w:num>
   <w:num w:numId="37">
-    <w:abstractNumId w:val="34"/>
+    <w:abstractNumId w:val="36"/>
   </w:num>
   <w:num w:numId="38">
     <w:abstractNumId w:val="26"/>
   </w:num>
   <w:num w:numId="39">
-    <w:abstractNumId w:val="31"/>
+    <w:abstractNumId w:val="32"/>
   </w:num>
   <w:num w:numId="40">
     <w:abstractNumId w:val="12"/>
@@ -14012,13 +14381,19 @@
     <w:abstractNumId w:val="18"/>
   </w:num>
   <w:num w:numId="43">
-    <w:abstractNumId w:val="35"/>
+    <w:abstractNumId w:val="37"/>
   </w:num>
   <w:num w:numId="44">
     <w:abstractNumId w:val="2"/>
   </w:num>
   <w:num w:numId="45">
     <w:abstractNumId w:val="23"/>
+  </w:num>
+  <w:num w:numId="46">
+    <w:abstractNumId w:val="34"/>
+  </w:num>
+  <w:num w:numId="47">
+    <w:abstractNumId w:val="28"/>
   </w:num>
   <w:numIdMacAtCleanup w:val="33"/>
 </w:numbering>

</xml_diff>